<commit_message>
Parte tony y liz
</commit_message>
<xml_diff>
--- a/Documents/Documentacion/Costos.docx
+++ b/Documents/Documentacion/Costos.docx
@@ -1,6 +1,6 @@
 
 <file path=word/document.xml><?xml version="1.0" encoding="utf-8"?>
-<w:document xmlns:wpc="http://schemas.microsoft.com/office/word/2010/wordprocessingCanvas" xmlns:cx="http://schemas.microsoft.com/office/drawing/2014/chartex" xmlns:cx1="http://schemas.microsoft.com/office/drawing/2015/9/8/chartex" xmlns:mc="http://schemas.openxmlformats.org/markup-compatibility/2006" xmlns:o="urn:schemas-microsoft-com:office:office" xmlns:r="http://schemas.openxmlformats.org/officeDocument/2006/relationships" xmlns:m="http://schemas.openxmlformats.org/officeDocument/2006/math" xmlns:v="urn:schemas-microsoft-com:vml" xmlns:wp14="http://schemas.microsoft.com/office/word/2010/wordprocessingDrawing" xmlns:wp="http://schemas.openxmlformats.org/drawingml/2006/wordprocessingDrawing" xmlns:w10="urn:schemas-microsoft-com:office:word" xmlns:w="http://schemas.openxmlformats.org/wordprocessingml/2006/main" xmlns:w14="http://schemas.microsoft.com/office/word/2010/wordml" xmlns:w15="http://schemas.microsoft.com/office/word/2012/wordml" xmlns:w16se="http://schemas.microsoft.com/office/word/2015/wordml/symex" xmlns:wpg="http://schemas.microsoft.com/office/word/2010/wordprocessingGroup" xmlns:wpi="http://schemas.microsoft.com/office/word/2010/wordprocessingInk" xmlns:wne="http://schemas.microsoft.com/office/word/2006/wordml" xmlns:wps="http://schemas.microsoft.com/office/word/2010/wordprocessingShape" mc:Ignorable="w14 w15 w16se wp14">
+<w:document xmlns:wpc="http://schemas.microsoft.com/office/word/2010/wordprocessingCanvas" xmlns:mc="http://schemas.openxmlformats.org/markup-compatibility/2006" xmlns:o="urn:schemas-microsoft-com:office:office" xmlns:r="http://schemas.openxmlformats.org/officeDocument/2006/relationships" xmlns:m="http://schemas.openxmlformats.org/officeDocument/2006/math" xmlns:v="urn:schemas-microsoft-com:vml" xmlns:wp14="http://schemas.microsoft.com/office/word/2010/wordprocessingDrawing" xmlns:wp="http://schemas.openxmlformats.org/drawingml/2006/wordprocessingDrawing" xmlns:w10="urn:schemas-microsoft-com:office:word" xmlns:w="http://schemas.openxmlformats.org/wordprocessingml/2006/main" xmlns:w14="http://schemas.microsoft.com/office/word/2010/wordml" xmlns:w15="http://schemas.microsoft.com/office/word/2012/wordml" xmlns:wpg="http://schemas.microsoft.com/office/word/2010/wordprocessingGroup" xmlns:wpi="http://schemas.microsoft.com/office/word/2010/wordprocessingInk" xmlns:wne="http://schemas.microsoft.com/office/word/2006/wordml" xmlns:wps="http://schemas.microsoft.com/office/word/2010/wordprocessingShape" mc:Ignorable="w14 w15 wp14">
   <w:body>
     <w:p>
       <w:pPr>
@@ -17,6 +17,7 @@
     </w:p>
     <w:p>
       <w:pPr>
+        <w:jc w:val="both"/>
         <w:rPr>
           <w:lang w:val="es-ES"/>
         </w:rPr>
@@ -62,12 +63,15 @@
     </w:p>
     <w:p>
       <w:pPr>
+        <w:jc w:val="center"/>
         <w:rPr>
+          <w:b/>
           <w:lang w:val="es-ES"/>
         </w:rPr>
       </w:pPr>
       <w:r>
         <w:rPr>
+          <w:b/>
           <w:lang w:val="es-ES"/>
         </w:rPr>
         <w:t>Materiales electrónicos</w:t>
@@ -75,24 +79,29 @@
     </w:p>
     <w:tbl>
       <w:tblPr>
-        <w:tblStyle w:val="Tablaconcuadrcula"/>
+        <w:tblStyle w:val="Tabladecuadrcula4-nfasis1"/>
         <w:tblW w:w="0" w:type="auto"/>
         <w:tblLook w:val="04A0" w:firstRow="1" w:lastRow="0" w:firstColumn="1" w:lastColumn="0" w:noHBand="0" w:noVBand="1"/>
       </w:tblPr>
       <w:tblGrid>
-        <w:gridCol w:w="1719"/>
-        <w:gridCol w:w="1931"/>
-        <w:gridCol w:w="1734"/>
-        <w:gridCol w:w="1738"/>
-        <w:gridCol w:w="1706"/>
+        <w:gridCol w:w="1752"/>
+        <w:gridCol w:w="1919"/>
+        <w:gridCol w:w="1725"/>
+        <w:gridCol w:w="1730"/>
+        <w:gridCol w:w="1702"/>
       </w:tblGrid>
       <w:tr>
-        <w:tc>
-          <w:tcPr>
+        <w:trPr>
+          <w:cnfStyle w:val="100000000000" w:firstRow="1" w:lastRow="0" w:firstColumn="0" w:lastColumn="0" w:oddVBand="0" w:evenVBand="0" w:oddHBand="0" w:evenHBand="0" w:firstRowFirstColumn="0" w:firstRowLastColumn="0" w:lastRowFirstColumn="0" w:lastRowLastColumn="0"/>
+        </w:trPr>
+        <w:tc>
+          <w:tcPr>
+            <w:cnfStyle w:val="001000000000" w:firstRow="0" w:lastRow="0" w:firstColumn="1" w:lastColumn="0" w:oddVBand="0" w:evenVBand="0" w:oddHBand="0" w:evenHBand="0" w:firstRowFirstColumn="0" w:firstRowLastColumn="0" w:lastRowFirstColumn="0" w:lastRowLastColumn="0"/>
             <w:tcW w:w="1719" w:type="dxa"/>
           </w:tcPr>
           <w:p>
             <w:pPr>
+              <w:jc w:val="center"/>
               <w:rPr>
                 <w:lang w:val="es-ES"/>
               </w:rPr>
@@ -111,6 +120,8 @@
           </w:tcPr>
           <w:p>
             <w:pPr>
+              <w:jc w:val="center"/>
+              <w:cnfStyle w:val="100000000000" w:firstRow="1" w:lastRow="0" w:firstColumn="0" w:lastColumn="0" w:oddVBand="0" w:evenVBand="0" w:oddHBand="0" w:evenHBand="0" w:firstRowFirstColumn="0" w:firstRowLastColumn="0" w:lastRowFirstColumn="0" w:lastRowLastColumn="0"/>
               <w:rPr>
                 <w:lang w:val="es-ES"/>
               </w:rPr>
@@ -129,6 +140,8 @@
           </w:tcPr>
           <w:p>
             <w:pPr>
+              <w:jc w:val="center"/>
+              <w:cnfStyle w:val="100000000000" w:firstRow="1" w:lastRow="0" w:firstColumn="0" w:lastColumn="0" w:oddVBand="0" w:evenVBand="0" w:oddHBand="0" w:evenHBand="0" w:firstRowFirstColumn="0" w:firstRowLastColumn="0" w:lastRowFirstColumn="0" w:lastRowLastColumn="0"/>
               <w:rPr>
                 <w:lang w:val="es-ES"/>
               </w:rPr>
@@ -147,6 +160,8 @@
           </w:tcPr>
           <w:p>
             <w:pPr>
+              <w:jc w:val="center"/>
+              <w:cnfStyle w:val="100000000000" w:firstRow="1" w:lastRow="0" w:firstColumn="0" w:lastColumn="0" w:oddVBand="0" w:evenVBand="0" w:oddHBand="0" w:evenHBand="0" w:firstRowFirstColumn="0" w:firstRowLastColumn="0" w:lastRowFirstColumn="0" w:lastRowLastColumn="0"/>
               <w:rPr>
                 <w:lang w:val="es-ES"/>
               </w:rPr>
@@ -165,50 +180,55 @@
           </w:tcPr>
           <w:p>
             <w:pPr>
-              <w:rPr>
-                <w:lang w:val="es-ES"/>
-              </w:rPr>
-            </w:pPr>
+              <w:jc w:val="center"/>
+              <w:cnfStyle w:val="100000000000" w:firstRow="1" w:lastRow="0" w:firstColumn="0" w:lastColumn="0" w:oddVBand="0" w:evenVBand="0" w:oddHBand="0" w:evenHBand="0" w:firstRowFirstColumn="0" w:firstRowLastColumn="0" w:lastRowFirstColumn="0" w:lastRowLastColumn="0"/>
+              <w:rPr>
+                <w:lang w:val="es-ES"/>
+              </w:rPr>
+            </w:pPr>
+            <w:r>
+              <w:rPr>
+                <w:lang w:val="es-ES"/>
+              </w:rPr>
+              <w:t>Clasificación</w:t>
+            </w:r>
           </w:p>
         </w:tc>
       </w:tr>
       <w:tr>
-        <w:tc>
-          <w:tcPr>
+        <w:trPr>
+          <w:cnfStyle w:val="000000100000" w:firstRow="0" w:lastRow="0" w:firstColumn="0" w:lastColumn="0" w:oddVBand="0" w:evenVBand="0" w:oddHBand="1" w:evenHBand="0" w:firstRowFirstColumn="0" w:firstRowLastColumn="0" w:lastRowFirstColumn="0" w:lastRowLastColumn="0"/>
+        </w:trPr>
+        <w:tc>
+          <w:tcPr>
+            <w:cnfStyle w:val="001000000000" w:firstRow="0" w:lastRow="0" w:firstColumn="1" w:lastColumn="0" w:oddVBand="0" w:evenVBand="0" w:oddHBand="0" w:evenHBand="0" w:firstRowFirstColumn="0" w:firstRowLastColumn="0" w:lastRowFirstColumn="0" w:lastRowLastColumn="0"/>
             <w:tcW w:w="1719" w:type="dxa"/>
           </w:tcPr>
           <w:p>
             <w:pPr>
-              <w:rPr>
-                <w:lang w:val="es-ES"/>
-              </w:rPr>
-            </w:pPr>
+              <w:jc w:val="center"/>
+              <w:rPr>
+                <w:lang w:val="es-ES"/>
+              </w:rPr>
+            </w:pPr>
+            <w:r>
+              <w:rPr>
+                <w:lang w:val="es-ES"/>
+              </w:rPr>
+              <w:t xml:space="preserve">Arduino uno </w:t>
+            </w:r>
             <w:proofErr w:type="spellStart"/>
             <w:r>
               <w:rPr>
                 <w:lang w:val="es-ES"/>
               </w:rPr>
-              <w:t>Arduino</w:t>
+              <w:t>atmega</w:t>
             </w:r>
             <w:proofErr w:type="spellEnd"/>
             <w:r>
               <w:rPr>
                 <w:lang w:val="es-ES"/>
               </w:rPr>
-              <w:t xml:space="preserve"> uno </w:t>
-            </w:r>
-            <w:proofErr w:type="spellStart"/>
-            <w:r>
-              <w:rPr>
-                <w:lang w:val="es-ES"/>
-              </w:rPr>
-              <w:t>atmega</w:t>
-            </w:r>
-            <w:proofErr w:type="spellEnd"/>
-            <w:r>
-              <w:rPr>
-                <w:lang w:val="es-ES"/>
-              </w:rPr>
               <w:t xml:space="preserve"> a328</w:t>
             </w:r>
           </w:p>
@@ -219,6 +239,8 @@
           </w:tcPr>
           <w:p>
             <w:pPr>
+              <w:jc w:val="center"/>
+              <w:cnfStyle w:val="000000100000" w:firstRow="0" w:lastRow="0" w:firstColumn="0" w:lastColumn="0" w:oddVBand="0" w:evenVBand="0" w:oddHBand="1" w:evenHBand="0" w:firstRowFirstColumn="0" w:firstRowLastColumn="0" w:lastRowFirstColumn="0" w:lastRowLastColumn="0"/>
               <w:rPr>
                 <w:lang w:val="es-ES"/>
               </w:rPr>
@@ -237,6 +259,8 @@
           </w:tcPr>
           <w:p>
             <w:pPr>
+              <w:jc w:val="center"/>
+              <w:cnfStyle w:val="000000100000" w:firstRow="0" w:lastRow="0" w:firstColumn="0" w:lastColumn="0" w:oddVBand="0" w:evenVBand="0" w:oddHBand="1" w:evenHBand="0" w:firstRowFirstColumn="0" w:firstRowLastColumn="0" w:lastRowFirstColumn="0" w:lastRowLastColumn="0"/>
               <w:rPr>
                 <w:lang w:val="es-ES"/>
               </w:rPr>
@@ -255,6 +279,8 @@
           </w:tcPr>
           <w:p>
             <w:pPr>
+              <w:jc w:val="center"/>
+              <w:cnfStyle w:val="000000100000" w:firstRow="0" w:lastRow="0" w:firstColumn="0" w:lastColumn="0" w:oddVBand="0" w:evenVBand="0" w:oddHBand="1" w:evenHBand="0" w:firstRowFirstColumn="0" w:firstRowLastColumn="0" w:lastRowFirstColumn="0" w:lastRowLastColumn="0"/>
               <w:rPr>
                 <w:lang w:val="es-ES"/>
               </w:rPr>
@@ -273,20 +299,30 @@
           </w:tcPr>
           <w:p>
             <w:pPr>
-              <w:rPr>
-                <w:lang w:val="es-ES"/>
-              </w:rPr>
-            </w:pPr>
+              <w:jc w:val="center"/>
+              <w:cnfStyle w:val="000000100000" w:firstRow="0" w:lastRow="0" w:firstColumn="0" w:lastColumn="0" w:oddVBand="0" w:evenVBand="0" w:oddHBand="1" w:evenHBand="0" w:firstRowFirstColumn="0" w:firstRowLastColumn="0" w:lastRowFirstColumn="0" w:lastRowLastColumn="0"/>
+              <w:rPr>
+                <w:lang w:val="es-ES"/>
+              </w:rPr>
+            </w:pPr>
+            <w:r>
+              <w:rPr>
+                <w:lang w:val="es-ES"/>
+              </w:rPr>
+              <w:t>Directos</w:t>
+            </w:r>
           </w:p>
         </w:tc>
       </w:tr>
       <w:tr>
         <w:tc>
           <w:tcPr>
+            <w:cnfStyle w:val="001000000000" w:firstRow="0" w:lastRow="0" w:firstColumn="1" w:lastColumn="0" w:oddVBand="0" w:evenVBand="0" w:oddHBand="0" w:evenHBand="0" w:firstRowFirstColumn="0" w:firstRowLastColumn="0" w:lastRowFirstColumn="0" w:lastRowLastColumn="0"/>
             <w:tcW w:w="1719" w:type="dxa"/>
           </w:tcPr>
           <w:p>
             <w:pPr>
+              <w:jc w:val="center"/>
               <w:rPr>
                 <w:lang w:val="es-ES"/>
               </w:rPr>
@@ -317,21 +353,7 @@
               <w:rPr>
                 <w:lang w:val="es-ES"/>
               </w:rPr>
-              <w:t xml:space="preserve"> p/</w:t>
-            </w:r>
-            <w:proofErr w:type="spellStart"/>
-            <w:r>
-              <w:rPr>
-                <w:lang w:val="es-ES"/>
-              </w:rPr>
-              <w:t>arduino</w:t>
-            </w:r>
-            <w:proofErr w:type="spellEnd"/>
-            <w:r>
-              <w:rPr>
-                <w:lang w:val="es-ES"/>
-              </w:rPr>
-              <w:t xml:space="preserve"> uno</w:t>
+              <w:t xml:space="preserve"> p/arduino uno</w:t>
             </w:r>
           </w:p>
         </w:tc>
@@ -341,6 +363,8 @@
           </w:tcPr>
           <w:p>
             <w:pPr>
+              <w:jc w:val="center"/>
+              <w:cnfStyle w:val="000000000000" w:firstRow="0" w:lastRow="0" w:firstColumn="0" w:lastColumn="0" w:oddVBand="0" w:evenVBand="0" w:oddHBand="0" w:evenHBand="0" w:firstRowFirstColumn="0" w:firstRowLastColumn="0" w:lastRowFirstColumn="0" w:lastRowLastColumn="0"/>
               <w:rPr>
                 <w:lang w:val="es-ES"/>
               </w:rPr>
@@ -359,6 +383,8 @@
           </w:tcPr>
           <w:p>
             <w:pPr>
+              <w:jc w:val="center"/>
+              <w:cnfStyle w:val="000000000000" w:firstRow="0" w:lastRow="0" w:firstColumn="0" w:lastColumn="0" w:oddVBand="0" w:evenVBand="0" w:oddHBand="0" w:evenHBand="0" w:firstRowFirstColumn="0" w:firstRowLastColumn="0" w:lastRowFirstColumn="0" w:lastRowLastColumn="0"/>
               <w:rPr>
                 <w:lang w:val="es-ES"/>
               </w:rPr>
@@ -377,6 +403,8 @@
           </w:tcPr>
           <w:p>
             <w:pPr>
+              <w:jc w:val="center"/>
+              <w:cnfStyle w:val="000000000000" w:firstRow="0" w:lastRow="0" w:firstColumn="0" w:lastColumn="0" w:oddVBand="0" w:evenVBand="0" w:oddHBand="0" w:evenHBand="0" w:firstRowFirstColumn="0" w:firstRowLastColumn="0" w:lastRowFirstColumn="0" w:lastRowLastColumn="0"/>
               <w:rPr>
                 <w:lang w:val="es-ES"/>
               </w:rPr>
@@ -395,20 +423,33 @@
           </w:tcPr>
           <w:p>
             <w:pPr>
-              <w:rPr>
-                <w:lang w:val="es-ES"/>
-              </w:rPr>
-            </w:pPr>
+              <w:jc w:val="center"/>
+              <w:cnfStyle w:val="000000000000" w:firstRow="0" w:lastRow="0" w:firstColumn="0" w:lastColumn="0" w:oddVBand="0" w:evenVBand="0" w:oddHBand="0" w:evenHBand="0" w:firstRowFirstColumn="0" w:firstRowLastColumn="0" w:lastRowFirstColumn="0" w:lastRowLastColumn="0"/>
+              <w:rPr>
+                <w:lang w:val="es-ES"/>
+              </w:rPr>
+            </w:pPr>
+            <w:r>
+              <w:rPr>
+                <w:lang w:val="es-ES"/>
+              </w:rPr>
+              <w:t>Directos</w:t>
+            </w:r>
           </w:p>
         </w:tc>
       </w:tr>
       <w:tr>
-        <w:tc>
-          <w:tcPr>
+        <w:trPr>
+          <w:cnfStyle w:val="000000100000" w:firstRow="0" w:lastRow="0" w:firstColumn="0" w:lastColumn="0" w:oddVBand="0" w:evenVBand="0" w:oddHBand="1" w:evenHBand="0" w:firstRowFirstColumn="0" w:firstRowLastColumn="0" w:lastRowFirstColumn="0" w:lastRowLastColumn="0"/>
+        </w:trPr>
+        <w:tc>
+          <w:tcPr>
+            <w:cnfStyle w:val="001000000000" w:firstRow="0" w:lastRow="0" w:firstColumn="1" w:lastColumn="0" w:oddVBand="0" w:evenVBand="0" w:oddHBand="0" w:evenHBand="0" w:firstRowFirstColumn="0" w:firstRowLastColumn="0" w:lastRowFirstColumn="0" w:lastRowLastColumn="0"/>
             <w:tcW w:w="1719" w:type="dxa"/>
           </w:tcPr>
           <w:p>
             <w:pPr>
+              <w:jc w:val="center"/>
               <w:rPr>
                 <w:lang w:val="es-ES"/>
               </w:rPr>
@@ -427,6 +468,8 @@
           </w:tcPr>
           <w:p>
             <w:pPr>
+              <w:jc w:val="center"/>
+              <w:cnfStyle w:val="000000100000" w:firstRow="0" w:lastRow="0" w:firstColumn="0" w:lastColumn="0" w:oddVBand="0" w:evenVBand="0" w:oddHBand="1" w:evenHBand="0" w:firstRowFirstColumn="0" w:firstRowLastColumn="0" w:lastRowFirstColumn="0" w:lastRowLastColumn="0"/>
               <w:rPr>
                 <w:lang w:val="es-ES"/>
               </w:rPr>
@@ -445,6 +488,8 @@
           </w:tcPr>
           <w:p>
             <w:pPr>
+              <w:jc w:val="center"/>
+              <w:cnfStyle w:val="000000100000" w:firstRow="0" w:lastRow="0" w:firstColumn="0" w:lastColumn="0" w:oddVBand="0" w:evenVBand="0" w:oddHBand="1" w:evenHBand="0" w:firstRowFirstColumn="0" w:firstRowLastColumn="0" w:lastRowFirstColumn="0" w:lastRowLastColumn="0"/>
               <w:rPr>
                 <w:lang w:val="es-ES"/>
               </w:rPr>
@@ -463,6 +508,8 @@
           </w:tcPr>
           <w:p>
             <w:pPr>
+              <w:jc w:val="center"/>
+              <w:cnfStyle w:val="000000100000" w:firstRow="0" w:lastRow="0" w:firstColumn="0" w:lastColumn="0" w:oddVBand="0" w:evenVBand="0" w:oddHBand="1" w:evenHBand="0" w:firstRowFirstColumn="0" w:firstRowLastColumn="0" w:lastRowFirstColumn="0" w:lastRowLastColumn="0"/>
               <w:rPr>
                 <w:lang w:val="es-ES"/>
               </w:rPr>
@@ -481,20 +528,30 @@
           </w:tcPr>
           <w:p>
             <w:pPr>
-              <w:rPr>
-                <w:lang w:val="es-ES"/>
-              </w:rPr>
-            </w:pPr>
+              <w:jc w:val="center"/>
+              <w:cnfStyle w:val="000000100000" w:firstRow="0" w:lastRow="0" w:firstColumn="0" w:lastColumn="0" w:oddVBand="0" w:evenVBand="0" w:oddHBand="1" w:evenHBand="0" w:firstRowFirstColumn="0" w:firstRowLastColumn="0" w:lastRowFirstColumn="0" w:lastRowLastColumn="0"/>
+              <w:rPr>
+                <w:lang w:val="es-ES"/>
+              </w:rPr>
+            </w:pPr>
+            <w:r>
+              <w:rPr>
+                <w:lang w:val="es-ES"/>
+              </w:rPr>
+              <w:t>Directos</w:t>
+            </w:r>
           </w:p>
         </w:tc>
       </w:tr>
       <w:tr>
         <w:tc>
           <w:tcPr>
+            <w:cnfStyle w:val="001000000000" w:firstRow="0" w:lastRow="0" w:firstColumn="1" w:lastColumn="0" w:oddVBand="0" w:evenVBand="0" w:oddHBand="0" w:evenHBand="0" w:firstRowFirstColumn="0" w:firstRowLastColumn="0" w:lastRowFirstColumn="0" w:lastRowLastColumn="0"/>
             <w:tcW w:w="1719" w:type="dxa"/>
           </w:tcPr>
           <w:p>
             <w:pPr>
+              <w:jc w:val="center"/>
               <w:rPr>
                 <w:lang w:val="es-ES"/>
               </w:rPr>
@@ -513,6 +570,8 @@
           </w:tcPr>
           <w:p>
             <w:pPr>
+              <w:jc w:val="center"/>
+              <w:cnfStyle w:val="000000000000" w:firstRow="0" w:lastRow="0" w:firstColumn="0" w:lastColumn="0" w:oddVBand="0" w:evenVBand="0" w:oddHBand="0" w:evenHBand="0" w:firstRowFirstColumn="0" w:firstRowLastColumn="0" w:lastRowFirstColumn="0" w:lastRowLastColumn="0"/>
               <w:rPr>
                 <w:lang w:val="es-ES"/>
               </w:rPr>
@@ -531,6 +590,8 @@
           </w:tcPr>
           <w:p>
             <w:pPr>
+              <w:jc w:val="center"/>
+              <w:cnfStyle w:val="000000000000" w:firstRow="0" w:lastRow="0" w:firstColumn="0" w:lastColumn="0" w:oddVBand="0" w:evenVBand="0" w:oddHBand="0" w:evenHBand="0" w:firstRowFirstColumn="0" w:firstRowLastColumn="0" w:lastRowFirstColumn="0" w:lastRowLastColumn="0"/>
               <w:rPr>
                 <w:lang w:val="es-ES"/>
               </w:rPr>
@@ -549,6 +610,8 @@
           </w:tcPr>
           <w:p>
             <w:pPr>
+              <w:jc w:val="center"/>
+              <w:cnfStyle w:val="000000000000" w:firstRow="0" w:lastRow="0" w:firstColumn="0" w:lastColumn="0" w:oddVBand="0" w:evenVBand="0" w:oddHBand="0" w:evenHBand="0" w:firstRowFirstColumn="0" w:firstRowLastColumn="0" w:lastRowFirstColumn="0" w:lastRowLastColumn="0"/>
               <w:rPr>
                 <w:lang w:val="es-ES"/>
               </w:rPr>
@@ -567,20 +630,33 @@
           </w:tcPr>
           <w:p>
             <w:pPr>
-              <w:rPr>
-                <w:lang w:val="es-ES"/>
-              </w:rPr>
-            </w:pPr>
+              <w:jc w:val="center"/>
+              <w:cnfStyle w:val="000000000000" w:firstRow="0" w:lastRow="0" w:firstColumn="0" w:lastColumn="0" w:oddVBand="0" w:evenVBand="0" w:oddHBand="0" w:evenHBand="0" w:firstRowFirstColumn="0" w:firstRowLastColumn="0" w:lastRowFirstColumn="0" w:lastRowLastColumn="0"/>
+              <w:rPr>
+                <w:lang w:val="es-ES"/>
+              </w:rPr>
+            </w:pPr>
+            <w:r>
+              <w:rPr>
+                <w:lang w:val="es-ES"/>
+              </w:rPr>
+              <w:t>Variable</w:t>
+            </w:r>
           </w:p>
         </w:tc>
       </w:tr>
       <w:tr>
-        <w:tc>
-          <w:tcPr>
+        <w:trPr>
+          <w:cnfStyle w:val="000000100000" w:firstRow="0" w:lastRow="0" w:firstColumn="0" w:lastColumn="0" w:oddVBand="0" w:evenVBand="0" w:oddHBand="1" w:evenHBand="0" w:firstRowFirstColumn="0" w:firstRowLastColumn="0" w:lastRowFirstColumn="0" w:lastRowLastColumn="0"/>
+        </w:trPr>
+        <w:tc>
+          <w:tcPr>
+            <w:cnfStyle w:val="001000000000" w:firstRow="0" w:lastRow="0" w:firstColumn="1" w:lastColumn="0" w:oddVBand="0" w:evenVBand="0" w:oddHBand="0" w:evenHBand="0" w:firstRowFirstColumn="0" w:firstRowLastColumn="0" w:lastRowFirstColumn="0" w:lastRowLastColumn="0"/>
             <w:tcW w:w="1719" w:type="dxa"/>
           </w:tcPr>
           <w:p>
             <w:pPr>
+              <w:jc w:val="center"/>
               <w:rPr>
                 <w:lang w:val="es-ES"/>
               </w:rPr>
@@ -599,6 +675,8 @@
           </w:tcPr>
           <w:p>
             <w:pPr>
+              <w:jc w:val="center"/>
+              <w:cnfStyle w:val="000000100000" w:firstRow="0" w:lastRow="0" w:firstColumn="0" w:lastColumn="0" w:oddVBand="0" w:evenVBand="0" w:oddHBand="1" w:evenHBand="0" w:firstRowFirstColumn="0" w:firstRowLastColumn="0" w:lastRowFirstColumn="0" w:lastRowLastColumn="0"/>
               <w:rPr>
                 <w:lang w:val="es-ES"/>
               </w:rPr>
@@ -617,6 +695,8 @@
           </w:tcPr>
           <w:p>
             <w:pPr>
+              <w:jc w:val="center"/>
+              <w:cnfStyle w:val="000000100000" w:firstRow="0" w:lastRow="0" w:firstColumn="0" w:lastColumn="0" w:oddVBand="0" w:evenVBand="0" w:oddHBand="1" w:evenHBand="0" w:firstRowFirstColumn="0" w:firstRowLastColumn="0" w:lastRowFirstColumn="0" w:lastRowLastColumn="0"/>
               <w:rPr>
                 <w:lang w:val="es-ES"/>
               </w:rPr>
@@ -635,6 +715,8 @@
           </w:tcPr>
           <w:p>
             <w:pPr>
+              <w:jc w:val="center"/>
+              <w:cnfStyle w:val="000000100000" w:firstRow="0" w:lastRow="0" w:firstColumn="0" w:lastColumn="0" w:oddVBand="0" w:evenVBand="0" w:oddHBand="1" w:evenHBand="0" w:firstRowFirstColumn="0" w:firstRowLastColumn="0" w:lastRowFirstColumn="0" w:lastRowLastColumn="0"/>
               <w:rPr>
                 <w:lang w:val="es-ES"/>
               </w:rPr>
@@ -653,20 +735,30 @@
           </w:tcPr>
           <w:p>
             <w:pPr>
-              <w:rPr>
-                <w:lang w:val="es-ES"/>
-              </w:rPr>
-            </w:pPr>
+              <w:jc w:val="center"/>
+              <w:cnfStyle w:val="000000100000" w:firstRow="0" w:lastRow="0" w:firstColumn="0" w:lastColumn="0" w:oddVBand="0" w:evenVBand="0" w:oddHBand="1" w:evenHBand="0" w:firstRowFirstColumn="0" w:firstRowLastColumn="0" w:lastRowFirstColumn="0" w:lastRowLastColumn="0"/>
+              <w:rPr>
+                <w:lang w:val="es-ES"/>
+              </w:rPr>
+            </w:pPr>
+            <w:r>
+              <w:rPr>
+                <w:lang w:val="es-ES"/>
+              </w:rPr>
+              <w:t>Directos</w:t>
+            </w:r>
           </w:p>
         </w:tc>
       </w:tr>
       <w:tr>
         <w:tc>
           <w:tcPr>
+            <w:cnfStyle w:val="001000000000" w:firstRow="0" w:lastRow="0" w:firstColumn="1" w:lastColumn="0" w:oddVBand="0" w:evenVBand="0" w:oddHBand="0" w:evenHBand="0" w:firstRowFirstColumn="0" w:firstRowLastColumn="0" w:lastRowFirstColumn="0" w:lastRowLastColumn="0"/>
             <w:tcW w:w="1719" w:type="dxa"/>
           </w:tcPr>
           <w:p>
             <w:pPr>
+              <w:jc w:val="center"/>
               <w:rPr>
                 <w:lang w:val="es-ES"/>
               </w:rPr>
@@ -685,6 +777,8 @@
           </w:tcPr>
           <w:p>
             <w:pPr>
+              <w:jc w:val="center"/>
+              <w:cnfStyle w:val="000000000000" w:firstRow="0" w:lastRow="0" w:firstColumn="0" w:lastColumn="0" w:oddVBand="0" w:evenVBand="0" w:oddHBand="0" w:evenHBand="0" w:firstRowFirstColumn="0" w:firstRowLastColumn="0" w:lastRowFirstColumn="0" w:lastRowLastColumn="0"/>
               <w:rPr>
                 <w:lang w:val="es-ES"/>
               </w:rPr>
@@ -703,6 +797,8 @@
           </w:tcPr>
           <w:p>
             <w:pPr>
+              <w:jc w:val="center"/>
+              <w:cnfStyle w:val="000000000000" w:firstRow="0" w:lastRow="0" w:firstColumn="0" w:lastColumn="0" w:oddVBand="0" w:evenVBand="0" w:oddHBand="0" w:evenHBand="0" w:firstRowFirstColumn="0" w:firstRowLastColumn="0" w:lastRowFirstColumn="0" w:lastRowLastColumn="0"/>
               <w:rPr>
                 <w:lang w:val="es-ES"/>
               </w:rPr>
@@ -721,6 +817,8 @@
           </w:tcPr>
           <w:p>
             <w:pPr>
+              <w:jc w:val="center"/>
+              <w:cnfStyle w:val="000000000000" w:firstRow="0" w:lastRow="0" w:firstColumn="0" w:lastColumn="0" w:oddVBand="0" w:evenVBand="0" w:oddHBand="0" w:evenHBand="0" w:firstRowFirstColumn="0" w:firstRowLastColumn="0" w:lastRowFirstColumn="0" w:lastRowLastColumn="0"/>
               <w:rPr>
                 <w:lang w:val="es-ES"/>
               </w:rPr>
@@ -739,20 +837,33 @@
           </w:tcPr>
           <w:p>
             <w:pPr>
-              <w:rPr>
-                <w:lang w:val="es-ES"/>
-              </w:rPr>
-            </w:pPr>
+              <w:jc w:val="center"/>
+              <w:cnfStyle w:val="000000000000" w:firstRow="0" w:lastRow="0" w:firstColumn="0" w:lastColumn="0" w:oddVBand="0" w:evenVBand="0" w:oddHBand="0" w:evenHBand="0" w:firstRowFirstColumn="0" w:firstRowLastColumn="0" w:lastRowFirstColumn="0" w:lastRowLastColumn="0"/>
+              <w:rPr>
+                <w:lang w:val="es-ES"/>
+              </w:rPr>
+            </w:pPr>
+            <w:r>
+              <w:rPr>
+                <w:lang w:val="es-ES"/>
+              </w:rPr>
+              <w:t>Directos</w:t>
+            </w:r>
           </w:p>
         </w:tc>
       </w:tr>
       <w:tr>
-        <w:tc>
-          <w:tcPr>
+        <w:trPr>
+          <w:cnfStyle w:val="000000100000" w:firstRow="0" w:lastRow="0" w:firstColumn="0" w:lastColumn="0" w:oddVBand="0" w:evenVBand="0" w:oddHBand="1" w:evenHBand="0" w:firstRowFirstColumn="0" w:firstRowLastColumn="0" w:lastRowFirstColumn="0" w:lastRowLastColumn="0"/>
+        </w:trPr>
+        <w:tc>
+          <w:tcPr>
+            <w:cnfStyle w:val="001000000000" w:firstRow="0" w:lastRow="0" w:firstColumn="1" w:lastColumn="0" w:oddVBand="0" w:evenVBand="0" w:oddHBand="0" w:evenHBand="0" w:firstRowFirstColumn="0" w:firstRowLastColumn="0" w:lastRowFirstColumn="0" w:lastRowLastColumn="0"/>
             <w:tcW w:w="1719" w:type="dxa"/>
           </w:tcPr>
           <w:p>
             <w:pPr>
+              <w:jc w:val="center"/>
               <w:rPr>
                 <w:lang w:val="es-ES"/>
               </w:rPr>
@@ -771,6 +882,8 @@
           </w:tcPr>
           <w:p>
             <w:pPr>
+              <w:jc w:val="center"/>
+              <w:cnfStyle w:val="000000100000" w:firstRow="0" w:lastRow="0" w:firstColumn="0" w:lastColumn="0" w:oddVBand="0" w:evenVBand="0" w:oddHBand="1" w:evenHBand="0" w:firstRowFirstColumn="0" w:firstRowLastColumn="0" w:lastRowFirstColumn="0" w:lastRowLastColumn="0"/>
               <w:rPr>
                 <w:lang w:val="es-ES"/>
               </w:rPr>
@@ -795,6 +908,8 @@
           </w:tcPr>
           <w:p>
             <w:pPr>
+              <w:jc w:val="center"/>
+              <w:cnfStyle w:val="000000100000" w:firstRow="0" w:lastRow="0" w:firstColumn="0" w:lastColumn="0" w:oddVBand="0" w:evenVBand="0" w:oddHBand="1" w:evenHBand="0" w:firstRowFirstColumn="0" w:firstRowLastColumn="0" w:lastRowFirstColumn="0" w:lastRowLastColumn="0"/>
               <w:rPr>
                 <w:lang w:val="es-ES"/>
               </w:rPr>
@@ -813,6 +928,8 @@
           </w:tcPr>
           <w:p>
             <w:pPr>
+              <w:jc w:val="center"/>
+              <w:cnfStyle w:val="000000100000" w:firstRow="0" w:lastRow="0" w:firstColumn="0" w:lastColumn="0" w:oddVBand="0" w:evenVBand="0" w:oddHBand="1" w:evenHBand="0" w:firstRowFirstColumn="0" w:firstRowLastColumn="0" w:lastRowFirstColumn="0" w:lastRowLastColumn="0"/>
               <w:rPr>
                 <w:lang w:val="es-ES"/>
               </w:rPr>
@@ -826,6 +943,8 @@
           </w:p>
           <w:p>
             <w:pPr>
+              <w:jc w:val="center"/>
+              <w:cnfStyle w:val="000000100000" w:firstRow="0" w:lastRow="0" w:firstColumn="0" w:lastColumn="0" w:oddVBand="0" w:evenVBand="0" w:oddHBand="1" w:evenHBand="0" w:firstRowFirstColumn="0" w:firstRowLastColumn="0" w:lastRowFirstColumn="0" w:lastRowLastColumn="0"/>
               <w:rPr>
                 <w:lang w:val="es-ES"/>
               </w:rPr>
@@ -838,20 +957,30 @@
           </w:tcPr>
           <w:p>
             <w:pPr>
-              <w:rPr>
-                <w:lang w:val="es-ES"/>
-              </w:rPr>
-            </w:pPr>
+              <w:jc w:val="center"/>
+              <w:cnfStyle w:val="000000100000" w:firstRow="0" w:lastRow="0" w:firstColumn="0" w:lastColumn="0" w:oddVBand="0" w:evenVBand="0" w:oddHBand="1" w:evenHBand="0" w:firstRowFirstColumn="0" w:firstRowLastColumn="0" w:lastRowFirstColumn="0" w:lastRowLastColumn="0"/>
+              <w:rPr>
+                <w:lang w:val="es-ES"/>
+              </w:rPr>
+            </w:pPr>
+            <w:r>
+              <w:rPr>
+                <w:lang w:val="es-ES"/>
+              </w:rPr>
+              <w:t>Directos</w:t>
+            </w:r>
           </w:p>
         </w:tc>
       </w:tr>
       <w:tr>
         <w:tc>
           <w:tcPr>
+            <w:cnfStyle w:val="001000000000" w:firstRow="0" w:lastRow="0" w:firstColumn="1" w:lastColumn="0" w:oddVBand="0" w:evenVBand="0" w:oddHBand="0" w:evenHBand="0" w:firstRowFirstColumn="0" w:firstRowLastColumn="0" w:lastRowFirstColumn="0" w:lastRowLastColumn="0"/>
             <w:tcW w:w="1719" w:type="dxa"/>
           </w:tcPr>
           <w:p>
             <w:pPr>
+              <w:jc w:val="center"/>
               <w:rPr>
                 <w:lang w:val="es-ES"/>
               </w:rPr>
@@ -878,6 +1007,8 @@
           </w:tcPr>
           <w:p>
             <w:pPr>
+              <w:jc w:val="center"/>
+              <w:cnfStyle w:val="000000000000" w:firstRow="0" w:lastRow="0" w:firstColumn="0" w:lastColumn="0" w:oddVBand="0" w:evenVBand="0" w:oddHBand="0" w:evenHBand="0" w:firstRowFirstColumn="0" w:firstRowLastColumn="0" w:lastRowFirstColumn="0" w:lastRowLastColumn="0"/>
               <w:rPr>
                 <w:lang w:val="es-ES"/>
               </w:rPr>
@@ -896,6 +1027,8 @@
           </w:tcPr>
           <w:p>
             <w:pPr>
+              <w:jc w:val="center"/>
+              <w:cnfStyle w:val="000000000000" w:firstRow="0" w:lastRow="0" w:firstColumn="0" w:lastColumn="0" w:oddVBand="0" w:evenVBand="0" w:oddHBand="0" w:evenHBand="0" w:firstRowFirstColumn="0" w:firstRowLastColumn="0" w:lastRowFirstColumn="0" w:lastRowLastColumn="0"/>
               <w:rPr>
                 <w:lang w:val="es-ES"/>
               </w:rPr>
@@ -914,6 +1047,8 @@
           </w:tcPr>
           <w:p>
             <w:pPr>
+              <w:jc w:val="center"/>
+              <w:cnfStyle w:val="000000000000" w:firstRow="0" w:lastRow="0" w:firstColumn="0" w:lastColumn="0" w:oddVBand="0" w:evenVBand="0" w:oddHBand="0" w:evenHBand="0" w:firstRowFirstColumn="0" w:firstRowLastColumn="0" w:lastRowFirstColumn="0" w:lastRowLastColumn="0"/>
               <w:rPr>
                 <w:lang w:val="es-ES"/>
               </w:rPr>
@@ -932,20 +1067,33 @@
           </w:tcPr>
           <w:p>
             <w:pPr>
-              <w:rPr>
-                <w:lang w:val="es-ES"/>
-              </w:rPr>
-            </w:pPr>
+              <w:jc w:val="center"/>
+              <w:cnfStyle w:val="000000000000" w:firstRow="0" w:lastRow="0" w:firstColumn="0" w:lastColumn="0" w:oddVBand="0" w:evenVBand="0" w:oddHBand="0" w:evenHBand="0" w:firstRowFirstColumn="0" w:firstRowLastColumn="0" w:lastRowFirstColumn="0" w:lastRowLastColumn="0"/>
+              <w:rPr>
+                <w:lang w:val="es-ES"/>
+              </w:rPr>
+            </w:pPr>
+            <w:r>
+              <w:rPr>
+                <w:lang w:val="es-ES"/>
+              </w:rPr>
+              <w:t>Directos</w:t>
+            </w:r>
           </w:p>
         </w:tc>
       </w:tr>
       <w:tr>
-        <w:tc>
-          <w:tcPr>
+        <w:trPr>
+          <w:cnfStyle w:val="000000100000" w:firstRow="0" w:lastRow="0" w:firstColumn="0" w:lastColumn="0" w:oddVBand="0" w:evenVBand="0" w:oddHBand="1" w:evenHBand="0" w:firstRowFirstColumn="0" w:firstRowLastColumn="0" w:lastRowFirstColumn="0" w:lastRowLastColumn="0"/>
+        </w:trPr>
+        <w:tc>
+          <w:tcPr>
+            <w:cnfStyle w:val="001000000000" w:firstRow="0" w:lastRow="0" w:firstColumn="1" w:lastColumn="0" w:oddVBand="0" w:evenVBand="0" w:oddHBand="0" w:evenHBand="0" w:firstRowFirstColumn="0" w:firstRowLastColumn="0" w:lastRowFirstColumn="0" w:lastRowLastColumn="0"/>
             <w:tcW w:w="1719" w:type="dxa"/>
           </w:tcPr>
           <w:p>
             <w:pPr>
+              <w:jc w:val="center"/>
               <w:rPr>
                 <w:lang w:val="es-ES"/>
               </w:rPr>
@@ -964,6 +1112,8 @@
           </w:tcPr>
           <w:p>
             <w:pPr>
+              <w:jc w:val="center"/>
+              <w:cnfStyle w:val="000000100000" w:firstRow="0" w:lastRow="0" w:firstColumn="0" w:lastColumn="0" w:oddVBand="0" w:evenVBand="0" w:oddHBand="1" w:evenHBand="0" w:firstRowFirstColumn="0" w:firstRowLastColumn="0" w:lastRowFirstColumn="0" w:lastRowLastColumn="0"/>
               <w:rPr>
                 <w:lang w:val="es-ES"/>
               </w:rPr>
@@ -982,6 +1132,8 @@
           </w:tcPr>
           <w:p>
             <w:pPr>
+              <w:jc w:val="center"/>
+              <w:cnfStyle w:val="000000100000" w:firstRow="0" w:lastRow="0" w:firstColumn="0" w:lastColumn="0" w:oddVBand="0" w:evenVBand="0" w:oddHBand="1" w:evenHBand="0" w:firstRowFirstColumn="0" w:firstRowLastColumn="0" w:lastRowFirstColumn="0" w:lastRowLastColumn="0"/>
               <w:rPr>
                 <w:lang w:val="es-ES"/>
               </w:rPr>
@@ -1000,6 +1152,8 @@
           </w:tcPr>
           <w:p>
             <w:pPr>
+              <w:jc w:val="center"/>
+              <w:cnfStyle w:val="000000100000" w:firstRow="0" w:lastRow="0" w:firstColumn="0" w:lastColumn="0" w:oddVBand="0" w:evenVBand="0" w:oddHBand="1" w:evenHBand="0" w:firstRowFirstColumn="0" w:firstRowLastColumn="0" w:lastRowFirstColumn="0" w:lastRowLastColumn="0"/>
               <w:rPr>
                 <w:lang w:val="es-ES"/>
               </w:rPr>
@@ -1018,20 +1172,30 @@
           </w:tcPr>
           <w:p>
             <w:pPr>
-              <w:rPr>
-                <w:lang w:val="es-ES"/>
-              </w:rPr>
-            </w:pPr>
+              <w:jc w:val="center"/>
+              <w:cnfStyle w:val="000000100000" w:firstRow="0" w:lastRow="0" w:firstColumn="0" w:lastColumn="0" w:oddVBand="0" w:evenVBand="0" w:oddHBand="1" w:evenHBand="0" w:firstRowFirstColumn="0" w:firstRowLastColumn="0" w:lastRowFirstColumn="0" w:lastRowLastColumn="0"/>
+              <w:rPr>
+                <w:lang w:val="es-ES"/>
+              </w:rPr>
+            </w:pPr>
+            <w:r>
+              <w:rPr>
+                <w:lang w:val="es-ES"/>
+              </w:rPr>
+              <w:t>Directos</w:t>
+            </w:r>
           </w:p>
         </w:tc>
       </w:tr>
       <w:tr>
         <w:tc>
           <w:tcPr>
+            <w:cnfStyle w:val="001000000000" w:firstRow="0" w:lastRow="0" w:firstColumn="1" w:lastColumn="0" w:oddVBand="0" w:evenVBand="0" w:oddHBand="0" w:evenHBand="0" w:firstRowFirstColumn="0" w:firstRowLastColumn="0" w:lastRowFirstColumn="0" w:lastRowLastColumn="0"/>
             <w:tcW w:w="1719" w:type="dxa"/>
           </w:tcPr>
           <w:p>
             <w:pPr>
+              <w:jc w:val="center"/>
               <w:rPr>
                 <w:lang w:val="es-ES"/>
               </w:rPr>
@@ -1058,6 +1222,8 @@
           </w:tcPr>
           <w:p>
             <w:pPr>
+              <w:jc w:val="center"/>
+              <w:cnfStyle w:val="000000000000" w:firstRow="0" w:lastRow="0" w:firstColumn="0" w:lastColumn="0" w:oddVBand="0" w:evenVBand="0" w:oddHBand="0" w:evenHBand="0" w:firstRowFirstColumn="0" w:firstRowLastColumn="0" w:lastRowFirstColumn="0" w:lastRowLastColumn="0"/>
               <w:rPr>
                 <w:lang w:val="es-ES"/>
               </w:rPr>
@@ -1076,6 +1242,8 @@
           </w:tcPr>
           <w:p>
             <w:pPr>
+              <w:jc w:val="center"/>
+              <w:cnfStyle w:val="000000000000" w:firstRow="0" w:lastRow="0" w:firstColumn="0" w:lastColumn="0" w:oddVBand="0" w:evenVBand="0" w:oddHBand="0" w:evenHBand="0" w:firstRowFirstColumn="0" w:firstRowLastColumn="0" w:lastRowFirstColumn="0" w:lastRowLastColumn="0"/>
               <w:rPr>
                 <w:lang w:val="es-ES"/>
               </w:rPr>
@@ -1094,6 +1262,8 @@
           </w:tcPr>
           <w:p>
             <w:pPr>
+              <w:jc w:val="center"/>
+              <w:cnfStyle w:val="000000000000" w:firstRow="0" w:lastRow="0" w:firstColumn="0" w:lastColumn="0" w:oddVBand="0" w:evenVBand="0" w:oddHBand="0" w:evenHBand="0" w:firstRowFirstColumn="0" w:firstRowLastColumn="0" w:lastRowFirstColumn="0" w:lastRowLastColumn="0"/>
               <w:rPr>
                 <w:lang w:val="es-ES"/>
               </w:rPr>
@@ -1112,22 +1282,35 @@
           </w:tcPr>
           <w:p>
             <w:pPr>
-              <w:rPr>
-                <w:lang w:val="es-ES"/>
-              </w:rPr>
-            </w:pPr>
+              <w:jc w:val="center"/>
+              <w:cnfStyle w:val="000000000000" w:firstRow="0" w:lastRow="0" w:firstColumn="0" w:lastColumn="0" w:oddVBand="0" w:evenVBand="0" w:oddHBand="0" w:evenHBand="0" w:firstRowFirstColumn="0" w:firstRowLastColumn="0" w:lastRowFirstColumn="0" w:lastRowLastColumn="0"/>
+              <w:rPr>
+                <w:lang w:val="es-ES"/>
+              </w:rPr>
+            </w:pPr>
+            <w:r>
+              <w:rPr>
+                <w:lang w:val="es-ES"/>
+              </w:rPr>
+              <w:t>Variable</w:t>
+            </w:r>
           </w:p>
         </w:tc>
       </w:tr>
       <w:tr>
-        <w:tc>
-          <w:tcPr>
+        <w:trPr>
+          <w:cnfStyle w:val="000000100000" w:firstRow="0" w:lastRow="0" w:firstColumn="0" w:lastColumn="0" w:oddVBand="0" w:evenVBand="0" w:oddHBand="1" w:evenHBand="0" w:firstRowFirstColumn="0" w:firstRowLastColumn="0" w:lastRowFirstColumn="0" w:lastRowLastColumn="0"/>
+        </w:trPr>
+        <w:tc>
+          <w:tcPr>
+            <w:cnfStyle w:val="001000000000" w:firstRow="0" w:lastRow="0" w:firstColumn="1" w:lastColumn="0" w:oddVBand="0" w:evenVBand="0" w:oddHBand="0" w:evenHBand="0" w:firstRowFirstColumn="0" w:firstRowLastColumn="0" w:lastRowFirstColumn="0" w:lastRowLastColumn="0"/>
             <w:tcW w:w="1719" w:type="dxa"/>
           </w:tcPr>
           <w:p>
             <w:pPr>
               <w:pStyle w:val="Prrafodelista"/>
               <w:ind w:left="0"/>
+              <w:jc w:val="center"/>
               <w:rPr>
                 <w:lang w:val="es-ES"/>
               </w:rPr>
@@ -1146,6 +1329,8 @@
           </w:tcPr>
           <w:p>
             <w:pPr>
+              <w:jc w:val="center"/>
+              <w:cnfStyle w:val="000000100000" w:firstRow="0" w:lastRow="0" w:firstColumn="0" w:lastColumn="0" w:oddVBand="0" w:evenVBand="0" w:oddHBand="1" w:evenHBand="0" w:firstRowFirstColumn="0" w:firstRowLastColumn="0" w:lastRowFirstColumn="0" w:lastRowLastColumn="0"/>
               <w:rPr>
                 <w:lang w:val="es-ES"/>
               </w:rPr>
@@ -1164,6 +1349,8 @@
           </w:tcPr>
           <w:p>
             <w:pPr>
+              <w:jc w:val="center"/>
+              <w:cnfStyle w:val="000000100000" w:firstRow="0" w:lastRow="0" w:firstColumn="0" w:lastColumn="0" w:oddVBand="0" w:evenVBand="0" w:oddHBand="1" w:evenHBand="0" w:firstRowFirstColumn="0" w:firstRowLastColumn="0" w:lastRowFirstColumn="0" w:lastRowLastColumn="0"/>
               <w:rPr>
                 <w:lang w:val="es-ES"/>
               </w:rPr>
@@ -1182,6 +1369,8 @@
           </w:tcPr>
           <w:p>
             <w:pPr>
+              <w:jc w:val="center"/>
+              <w:cnfStyle w:val="000000100000" w:firstRow="0" w:lastRow="0" w:firstColumn="0" w:lastColumn="0" w:oddVBand="0" w:evenVBand="0" w:oddHBand="1" w:evenHBand="0" w:firstRowFirstColumn="0" w:firstRowLastColumn="0" w:lastRowFirstColumn="0" w:lastRowLastColumn="0"/>
               <w:rPr>
                 <w:lang w:val="es-ES"/>
               </w:rPr>
@@ -1200,20 +1389,30 @@
           </w:tcPr>
           <w:p>
             <w:pPr>
-              <w:rPr>
-                <w:lang w:val="es-ES"/>
-              </w:rPr>
-            </w:pPr>
+              <w:jc w:val="center"/>
+              <w:cnfStyle w:val="000000100000" w:firstRow="0" w:lastRow="0" w:firstColumn="0" w:lastColumn="0" w:oddVBand="0" w:evenVBand="0" w:oddHBand="1" w:evenHBand="0" w:firstRowFirstColumn="0" w:firstRowLastColumn="0" w:lastRowFirstColumn="0" w:lastRowLastColumn="0"/>
+              <w:rPr>
+                <w:lang w:val="es-ES"/>
+              </w:rPr>
+            </w:pPr>
+            <w:r>
+              <w:rPr>
+                <w:lang w:val="es-ES"/>
+              </w:rPr>
+              <w:t>Directos</w:t>
+            </w:r>
           </w:p>
         </w:tc>
       </w:tr>
       <w:tr>
         <w:tc>
           <w:tcPr>
+            <w:cnfStyle w:val="001000000000" w:firstRow="0" w:lastRow="0" w:firstColumn="1" w:lastColumn="0" w:oddVBand="0" w:evenVBand="0" w:oddHBand="0" w:evenHBand="0" w:firstRowFirstColumn="0" w:firstRowLastColumn="0" w:lastRowFirstColumn="0" w:lastRowLastColumn="0"/>
             <w:tcW w:w="1719" w:type="dxa"/>
           </w:tcPr>
           <w:p>
             <w:pPr>
+              <w:jc w:val="center"/>
               <w:rPr>
                 <w:lang w:val="es-ES"/>
               </w:rPr>
@@ -1232,6 +1431,8 @@
           </w:tcPr>
           <w:p>
             <w:pPr>
+              <w:jc w:val="center"/>
+              <w:cnfStyle w:val="000000000000" w:firstRow="0" w:lastRow="0" w:firstColumn="0" w:lastColumn="0" w:oddVBand="0" w:evenVBand="0" w:oddHBand="0" w:evenHBand="0" w:firstRowFirstColumn="0" w:firstRowLastColumn="0" w:lastRowFirstColumn="0" w:lastRowLastColumn="0"/>
               <w:rPr>
                 <w:lang w:val="es-ES"/>
               </w:rPr>
@@ -1250,6 +1451,8 @@
           </w:tcPr>
           <w:p>
             <w:pPr>
+              <w:jc w:val="center"/>
+              <w:cnfStyle w:val="000000000000" w:firstRow="0" w:lastRow="0" w:firstColumn="0" w:lastColumn="0" w:oddVBand="0" w:evenVBand="0" w:oddHBand="0" w:evenHBand="0" w:firstRowFirstColumn="0" w:firstRowLastColumn="0" w:lastRowFirstColumn="0" w:lastRowLastColumn="0"/>
               <w:rPr>
                 <w:lang w:val="es-ES"/>
               </w:rPr>
@@ -1268,6 +1471,8 @@
           </w:tcPr>
           <w:p>
             <w:pPr>
+              <w:jc w:val="center"/>
+              <w:cnfStyle w:val="000000000000" w:firstRow="0" w:lastRow="0" w:firstColumn="0" w:lastColumn="0" w:oddVBand="0" w:evenVBand="0" w:oddHBand="0" w:evenHBand="0" w:firstRowFirstColumn="0" w:firstRowLastColumn="0" w:lastRowFirstColumn="0" w:lastRowLastColumn="0"/>
               <w:rPr>
                 <w:lang w:val="es-ES"/>
               </w:rPr>
@@ -1286,38 +1491,43 @@
           </w:tcPr>
           <w:p>
             <w:pPr>
-              <w:rPr>
-                <w:lang w:val="es-ES"/>
-              </w:rPr>
-            </w:pPr>
+              <w:jc w:val="center"/>
+              <w:cnfStyle w:val="000000000000" w:firstRow="0" w:lastRow="0" w:firstColumn="0" w:lastColumn="0" w:oddVBand="0" w:evenVBand="0" w:oddHBand="0" w:evenHBand="0" w:firstRowFirstColumn="0" w:firstRowLastColumn="0" w:lastRowFirstColumn="0" w:lastRowLastColumn="0"/>
+              <w:rPr>
+                <w:lang w:val="es-ES"/>
+              </w:rPr>
+            </w:pPr>
+            <w:r>
+              <w:rPr>
+                <w:lang w:val="es-ES"/>
+              </w:rPr>
+              <w:t>Directos</w:t>
+            </w:r>
           </w:p>
         </w:tc>
       </w:tr>
       <w:tr>
-        <w:tc>
-          <w:tcPr>
+        <w:trPr>
+          <w:cnfStyle w:val="000000100000" w:firstRow="0" w:lastRow="0" w:firstColumn="0" w:lastColumn="0" w:oddVBand="0" w:evenVBand="0" w:oddHBand="1" w:evenHBand="0" w:firstRowFirstColumn="0" w:firstRowLastColumn="0" w:lastRowFirstColumn="0" w:lastRowLastColumn="0"/>
+        </w:trPr>
+        <w:tc>
+          <w:tcPr>
+            <w:cnfStyle w:val="001000000000" w:firstRow="0" w:lastRow="0" w:firstColumn="1" w:lastColumn="0" w:oddVBand="0" w:evenVBand="0" w:oddHBand="0" w:evenHBand="0" w:firstRowFirstColumn="0" w:firstRowLastColumn="0" w:lastRowFirstColumn="0" w:lastRowLastColumn="0"/>
             <w:tcW w:w="1719" w:type="dxa"/>
           </w:tcPr>
           <w:p>
             <w:pPr>
-              <w:rPr>
-                <w:lang w:val="es-ES"/>
-              </w:rPr>
-            </w:pPr>
-            <w:r>
-              <w:rPr>
-                <w:lang w:val="es-ES"/>
-              </w:rPr>
-              <w:t xml:space="preserve">Potenciómetro 10k </w:t>
-            </w:r>
-            <w:proofErr w:type="spellStart"/>
-            <w:r>
-              <w:rPr>
-                <w:lang w:val="es-ES"/>
-              </w:rPr>
-              <w:t>ohms</w:t>
-            </w:r>
-            <w:proofErr w:type="spellEnd"/>
+              <w:jc w:val="center"/>
+              <w:rPr>
+                <w:lang w:val="es-ES"/>
+              </w:rPr>
+            </w:pPr>
+            <w:r>
+              <w:rPr>
+                <w:lang w:val="es-ES"/>
+              </w:rPr>
+              <w:t>Potenciómetro 10k ohms</w:t>
+            </w:r>
           </w:p>
         </w:tc>
         <w:tc>
@@ -1326,6 +1536,8 @@
           </w:tcPr>
           <w:p>
             <w:pPr>
+              <w:jc w:val="center"/>
+              <w:cnfStyle w:val="000000100000" w:firstRow="0" w:lastRow="0" w:firstColumn="0" w:lastColumn="0" w:oddVBand="0" w:evenVBand="0" w:oddHBand="1" w:evenHBand="0" w:firstRowFirstColumn="0" w:firstRowLastColumn="0" w:lastRowFirstColumn="0" w:lastRowLastColumn="0"/>
               <w:rPr>
                 <w:lang w:val="es-ES"/>
               </w:rPr>
@@ -1344,6 +1556,8 @@
           </w:tcPr>
           <w:p>
             <w:pPr>
+              <w:jc w:val="center"/>
+              <w:cnfStyle w:val="000000100000" w:firstRow="0" w:lastRow="0" w:firstColumn="0" w:lastColumn="0" w:oddVBand="0" w:evenVBand="0" w:oddHBand="1" w:evenHBand="0" w:firstRowFirstColumn="0" w:firstRowLastColumn="0" w:lastRowFirstColumn="0" w:lastRowLastColumn="0"/>
               <w:rPr>
                 <w:lang w:val="es-ES"/>
               </w:rPr>
@@ -1362,6 +1576,8 @@
           </w:tcPr>
           <w:p>
             <w:pPr>
+              <w:jc w:val="center"/>
+              <w:cnfStyle w:val="000000100000" w:firstRow="0" w:lastRow="0" w:firstColumn="0" w:lastColumn="0" w:oddVBand="0" w:evenVBand="0" w:oddHBand="1" w:evenHBand="0" w:firstRowFirstColumn="0" w:firstRowLastColumn="0" w:lastRowFirstColumn="0" w:lastRowLastColumn="0"/>
               <w:rPr>
                 <w:lang w:val="es-ES"/>
               </w:rPr>
@@ -1380,20 +1596,30 @@
           </w:tcPr>
           <w:p>
             <w:pPr>
-              <w:rPr>
-                <w:lang w:val="es-ES"/>
-              </w:rPr>
-            </w:pPr>
+              <w:jc w:val="center"/>
+              <w:cnfStyle w:val="000000100000" w:firstRow="0" w:lastRow="0" w:firstColumn="0" w:lastColumn="0" w:oddVBand="0" w:evenVBand="0" w:oddHBand="1" w:evenHBand="0" w:firstRowFirstColumn="0" w:firstRowLastColumn="0" w:lastRowFirstColumn="0" w:lastRowLastColumn="0"/>
+              <w:rPr>
+                <w:lang w:val="es-ES"/>
+              </w:rPr>
+            </w:pPr>
+            <w:r>
+              <w:rPr>
+                <w:lang w:val="es-ES"/>
+              </w:rPr>
+              <w:t>Directos</w:t>
+            </w:r>
           </w:p>
         </w:tc>
       </w:tr>
       <w:tr>
         <w:tc>
           <w:tcPr>
+            <w:cnfStyle w:val="001000000000" w:firstRow="0" w:lastRow="0" w:firstColumn="1" w:lastColumn="0" w:oddVBand="0" w:evenVBand="0" w:oddHBand="0" w:evenHBand="0" w:firstRowFirstColumn="0" w:firstRowLastColumn="0" w:lastRowFirstColumn="0" w:lastRowLastColumn="0"/>
             <w:tcW w:w="1719" w:type="dxa"/>
           </w:tcPr>
           <w:p>
             <w:pPr>
+              <w:jc w:val="center"/>
               <w:rPr>
                 <w:lang w:val="es-ES"/>
               </w:rPr>
@@ -1412,6 +1638,8 @@
           </w:tcPr>
           <w:p>
             <w:pPr>
+              <w:jc w:val="center"/>
+              <w:cnfStyle w:val="000000000000" w:firstRow="0" w:lastRow="0" w:firstColumn="0" w:lastColumn="0" w:oddVBand="0" w:evenVBand="0" w:oddHBand="0" w:evenHBand="0" w:firstRowFirstColumn="0" w:firstRowLastColumn="0" w:lastRowFirstColumn="0" w:lastRowLastColumn="0"/>
               <w:rPr>
                 <w:lang w:val="es-ES"/>
               </w:rPr>
@@ -1430,6 +1658,8 @@
           </w:tcPr>
           <w:p>
             <w:pPr>
+              <w:jc w:val="center"/>
+              <w:cnfStyle w:val="000000000000" w:firstRow="0" w:lastRow="0" w:firstColumn="0" w:lastColumn="0" w:oddVBand="0" w:evenVBand="0" w:oddHBand="0" w:evenHBand="0" w:firstRowFirstColumn="0" w:firstRowLastColumn="0" w:lastRowFirstColumn="0" w:lastRowLastColumn="0"/>
               <w:rPr>
                 <w:lang w:val="es-ES"/>
               </w:rPr>
@@ -1448,6 +1678,8 @@
           </w:tcPr>
           <w:p>
             <w:pPr>
+              <w:jc w:val="center"/>
+              <w:cnfStyle w:val="000000000000" w:firstRow="0" w:lastRow="0" w:firstColumn="0" w:lastColumn="0" w:oddVBand="0" w:evenVBand="0" w:oddHBand="0" w:evenHBand="0" w:firstRowFirstColumn="0" w:firstRowLastColumn="0" w:lastRowFirstColumn="0" w:lastRowLastColumn="0"/>
               <w:rPr>
                 <w:lang w:val="es-ES"/>
               </w:rPr>
@@ -1466,10 +1698,18 @@
           </w:tcPr>
           <w:p>
             <w:pPr>
-              <w:rPr>
-                <w:lang w:val="es-ES"/>
-              </w:rPr>
-            </w:pPr>
+              <w:jc w:val="center"/>
+              <w:cnfStyle w:val="000000000000" w:firstRow="0" w:lastRow="0" w:firstColumn="0" w:lastColumn="0" w:oddVBand="0" w:evenVBand="0" w:oddHBand="0" w:evenHBand="0" w:firstRowFirstColumn="0" w:firstRowLastColumn="0" w:lastRowFirstColumn="0" w:lastRowLastColumn="0"/>
+              <w:rPr>
+                <w:lang w:val="es-ES"/>
+              </w:rPr>
+            </w:pPr>
+            <w:r>
+              <w:rPr>
+                <w:lang w:val="es-ES"/>
+              </w:rPr>
+              <w:t>Directos</w:t>
+            </w:r>
           </w:p>
         </w:tc>
       </w:tr>
@@ -1483,6 +1723,7 @@
     </w:p>
     <w:p>
       <w:pPr>
+        <w:jc w:val="both"/>
         <w:rPr>
           <w:lang w:val="es-ES"/>
         </w:rPr>
@@ -1509,39 +1750,61 @@
         <w:rPr>
           <w:lang w:val="es-ES"/>
         </w:rPr>
-        <w:t xml:space="preserve"> </w:t>
+        <w:t xml:space="preserve"> el che”</w:t>
       </w:r>
-      <w:proofErr w:type="gramStart"/>
-      <w:r>
+    </w:p>
+    <w:p>
+      <w:pPr>
+        <w:jc w:val="both"/>
         <w:rPr>
           <w:lang w:val="es-ES"/>
         </w:rPr>
-        <w:t>el che</w:t>
-      </w:r>
-      <w:proofErr w:type="gramEnd"/>
-      <w:r>
+      </w:pPr>
+    </w:p>
+    <w:p>
+      <w:pPr>
+        <w:jc w:val="both"/>
         <w:rPr>
           <w:lang w:val="es-ES"/>
         </w:rPr>
-        <w:t>”</w:t>
-      </w:r>
+      </w:pPr>
     </w:p>
     <w:p>
       <w:pPr>
+        <w:jc w:val="both"/>
         <w:rPr>
           <w:lang w:val="es-ES"/>
         </w:rPr>
       </w:pPr>
-      <w:r>
+    </w:p>
+    <w:p>
+      <w:pPr>
+        <w:jc w:val="both"/>
         <w:rPr>
           <w:lang w:val="es-ES"/>
         </w:rPr>
+      </w:pPr>
+    </w:p>
+    <w:p>
+      <w:pPr>
+        <w:jc w:val="center"/>
+        <w:rPr>
+          <w:b/>
+          <w:lang w:val="es-ES"/>
+        </w:rPr>
+      </w:pPr>
+      <w:r>
+        <w:rPr>
+          <w:b/>
+          <w:lang w:val="es-ES"/>
+        </w:rPr>
+        <w:lastRenderedPageBreak/>
         <w:t>Materiales Textiles</w:t>
       </w:r>
     </w:p>
     <w:tbl>
       <w:tblPr>
-        <w:tblStyle w:val="Tablaconcuadrcula"/>
+        <w:tblStyle w:val="Tabladecuadrcula4-nfasis1"/>
         <w:tblW w:w="0" w:type="auto"/>
         <w:tblLook w:val="04A0" w:firstRow="1" w:lastRow="0" w:firstColumn="1" w:lastColumn="0" w:noHBand="0" w:noVBand="1"/>
       </w:tblPr>
@@ -1553,12 +1816,18 @@
         <w:gridCol w:w="1766"/>
       </w:tblGrid>
       <w:tr>
-        <w:tc>
-          <w:tcPr>
+        <w:trPr>
+          <w:cnfStyle w:val="100000000000" w:firstRow="1" w:lastRow="0" w:firstColumn="0" w:lastColumn="0" w:oddVBand="0" w:evenVBand="0" w:oddHBand="0" w:evenHBand="0" w:firstRowFirstColumn="0" w:firstRowLastColumn="0" w:lastRowFirstColumn="0" w:lastRowLastColumn="0"/>
+        </w:trPr>
+        <w:tc>
+          <w:tcPr>
+            <w:cnfStyle w:val="001000000000" w:firstRow="0" w:lastRow="0" w:firstColumn="1" w:lastColumn="0" w:oddVBand="0" w:evenVBand="0" w:oddHBand="0" w:evenHBand="0" w:firstRowFirstColumn="0" w:firstRowLastColumn="0" w:lastRowFirstColumn="0" w:lastRowLastColumn="0"/>
             <w:tcW w:w="1765" w:type="dxa"/>
-          </w:tcPr>
-          <w:p>
-            <w:pPr>
+            <w:vAlign w:val="center"/>
+          </w:tcPr>
+          <w:p>
+            <w:pPr>
+              <w:jc w:val="center"/>
               <w:rPr>
                 <w:lang w:val="es-ES"/>
               </w:rPr>
@@ -1574,9 +1843,12 @@
         <w:tc>
           <w:tcPr>
             <w:tcW w:w="1765" w:type="dxa"/>
-          </w:tcPr>
-          <w:p>
-            <w:pPr>
+            <w:vAlign w:val="center"/>
+          </w:tcPr>
+          <w:p>
+            <w:pPr>
+              <w:jc w:val="center"/>
+              <w:cnfStyle w:val="100000000000" w:firstRow="1" w:lastRow="0" w:firstColumn="0" w:lastColumn="0" w:oddVBand="0" w:evenVBand="0" w:oddHBand="0" w:evenHBand="0" w:firstRowFirstColumn="0" w:firstRowLastColumn="0" w:lastRowFirstColumn="0" w:lastRowLastColumn="0"/>
               <w:rPr>
                 <w:lang w:val="es-ES"/>
               </w:rPr>
@@ -1592,9 +1864,12 @@
         <w:tc>
           <w:tcPr>
             <w:tcW w:w="1766" w:type="dxa"/>
-          </w:tcPr>
-          <w:p>
-            <w:pPr>
+            <w:vAlign w:val="center"/>
+          </w:tcPr>
+          <w:p>
+            <w:pPr>
+              <w:jc w:val="center"/>
+              <w:cnfStyle w:val="100000000000" w:firstRow="1" w:lastRow="0" w:firstColumn="0" w:lastColumn="0" w:oddVBand="0" w:evenVBand="0" w:oddHBand="0" w:evenHBand="0" w:firstRowFirstColumn="0" w:firstRowLastColumn="0" w:lastRowFirstColumn="0" w:lastRowLastColumn="0"/>
               <w:rPr>
                 <w:lang w:val="es-ES"/>
               </w:rPr>
@@ -1610,9 +1885,12 @@
         <w:tc>
           <w:tcPr>
             <w:tcW w:w="1766" w:type="dxa"/>
-          </w:tcPr>
-          <w:p>
-            <w:pPr>
+            <w:vAlign w:val="center"/>
+          </w:tcPr>
+          <w:p>
+            <w:pPr>
+              <w:jc w:val="center"/>
+              <w:cnfStyle w:val="100000000000" w:firstRow="1" w:lastRow="0" w:firstColumn="0" w:lastColumn="0" w:oddVBand="0" w:evenVBand="0" w:oddHBand="0" w:evenHBand="0" w:firstRowFirstColumn="0" w:firstRowLastColumn="0" w:lastRowFirstColumn="0" w:lastRowLastColumn="0"/>
               <w:rPr>
                 <w:lang w:val="es-ES"/>
               </w:rPr>
@@ -1628,23 +1906,38 @@
         <w:tc>
           <w:tcPr>
             <w:tcW w:w="1766" w:type="dxa"/>
-          </w:tcPr>
-          <w:p>
-            <w:pPr>
-              <w:rPr>
-                <w:lang w:val="es-ES"/>
-              </w:rPr>
-            </w:pPr>
+            <w:vAlign w:val="center"/>
+          </w:tcPr>
+          <w:p>
+            <w:pPr>
+              <w:jc w:val="center"/>
+              <w:cnfStyle w:val="100000000000" w:firstRow="1" w:lastRow="0" w:firstColumn="0" w:lastColumn="0" w:oddVBand="0" w:evenVBand="0" w:oddHBand="0" w:evenHBand="0" w:firstRowFirstColumn="0" w:firstRowLastColumn="0" w:lastRowFirstColumn="0" w:lastRowLastColumn="0"/>
+              <w:rPr>
+                <w:lang w:val="es-ES"/>
+              </w:rPr>
+            </w:pPr>
+            <w:r>
+              <w:rPr>
+                <w:lang w:val="es-ES"/>
+              </w:rPr>
+              <w:t>Clasificación</w:t>
+            </w:r>
           </w:p>
         </w:tc>
       </w:tr>
       <w:tr>
-        <w:tc>
-          <w:tcPr>
+        <w:trPr>
+          <w:cnfStyle w:val="000000100000" w:firstRow="0" w:lastRow="0" w:firstColumn="0" w:lastColumn="0" w:oddVBand="0" w:evenVBand="0" w:oddHBand="1" w:evenHBand="0" w:firstRowFirstColumn="0" w:firstRowLastColumn="0" w:lastRowFirstColumn="0" w:lastRowLastColumn="0"/>
+        </w:trPr>
+        <w:tc>
+          <w:tcPr>
+            <w:cnfStyle w:val="001000000000" w:firstRow="0" w:lastRow="0" w:firstColumn="1" w:lastColumn="0" w:oddVBand="0" w:evenVBand="0" w:oddHBand="0" w:evenHBand="0" w:firstRowFirstColumn="0" w:firstRowLastColumn="0" w:lastRowFirstColumn="0" w:lastRowLastColumn="0"/>
             <w:tcW w:w="1765" w:type="dxa"/>
-          </w:tcPr>
-          <w:p>
-            <w:pPr>
+            <w:vAlign w:val="center"/>
+          </w:tcPr>
+          <w:p>
+            <w:pPr>
+              <w:jc w:val="center"/>
               <w:rPr>
                 <w:lang w:val="es-ES"/>
               </w:rPr>
@@ -1660,9 +1953,12 @@
         <w:tc>
           <w:tcPr>
             <w:tcW w:w="1765" w:type="dxa"/>
-          </w:tcPr>
-          <w:p>
-            <w:pPr>
+            <w:vAlign w:val="center"/>
+          </w:tcPr>
+          <w:p>
+            <w:pPr>
+              <w:jc w:val="center"/>
+              <w:cnfStyle w:val="000000100000" w:firstRow="0" w:lastRow="0" w:firstColumn="0" w:lastColumn="0" w:oddVBand="0" w:evenVBand="0" w:oddHBand="1" w:evenHBand="0" w:firstRowFirstColumn="0" w:firstRowLastColumn="0" w:lastRowFirstColumn="0" w:lastRowLastColumn="0"/>
               <w:rPr>
                 <w:lang w:val="es-ES"/>
               </w:rPr>
@@ -1678,9 +1974,12 @@
         <w:tc>
           <w:tcPr>
             <w:tcW w:w="1766" w:type="dxa"/>
-          </w:tcPr>
-          <w:p>
-            <w:pPr>
+            <w:vAlign w:val="center"/>
+          </w:tcPr>
+          <w:p>
+            <w:pPr>
+              <w:jc w:val="center"/>
+              <w:cnfStyle w:val="000000100000" w:firstRow="0" w:lastRow="0" w:firstColumn="0" w:lastColumn="0" w:oddVBand="0" w:evenVBand="0" w:oddHBand="1" w:evenHBand="0" w:firstRowFirstColumn="0" w:firstRowLastColumn="0" w:lastRowFirstColumn="0" w:lastRowLastColumn="0"/>
               <w:rPr>
                 <w:lang w:val="es-ES"/>
               </w:rPr>
@@ -1696,9 +1995,12 @@
         <w:tc>
           <w:tcPr>
             <w:tcW w:w="1766" w:type="dxa"/>
-          </w:tcPr>
-          <w:p>
-            <w:pPr>
+            <w:vAlign w:val="center"/>
+          </w:tcPr>
+          <w:p>
+            <w:pPr>
+              <w:jc w:val="center"/>
+              <w:cnfStyle w:val="000000100000" w:firstRow="0" w:lastRow="0" w:firstColumn="0" w:lastColumn="0" w:oddVBand="0" w:evenVBand="0" w:oddHBand="1" w:evenHBand="0" w:firstRowFirstColumn="0" w:firstRowLastColumn="0" w:lastRowFirstColumn="0" w:lastRowLastColumn="0"/>
               <w:rPr>
                 <w:lang w:val="es-ES"/>
               </w:rPr>
@@ -1714,23 +2016,35 @@
         <w:tc>
           <w:tcPr>
             <w:tcW w:w="1766" w:type="dxa"/>
-          </w:tcPr>
-          <w:p>
-            <w:pPr>
-              <w:rPr>
-                <w:lang w:val="es-ES"/>
-              </w:rPr>
-            </w:pPr>
+            <w:vAlign w:val="center"/>
+          </w:tcPr>
+          <w:p>
+            <w:pPr>
+              <w:jc w:val="center"/>
+              <w:cnfStyle w:val="000000100000" w:firstRow="0" w:lastRow="0" w:firstColumn="0" w:lastColumn="0" w:oddVBand="0" w:evenVBand="0" w:oddHBand="1" w:evenHBand="0" w:firstRowFirstColumn="0" w:firstRowLastColumn="0" w:lastRowFirstColumn="0" w:lastRowLastColumn="0"/>
+              <w:rPr>
+                <w:lang w:val="es-ES"/>
+              </w:rPr>
+            </w:pPr>
+            <w:r>
+              <w:rPr>
+                <w:lang w:val="es-ES"/>
+              </w:rPr>
+              <w:t>Variable</w:t>
+            </w:r>
           </w:p>
         </w:tc>
       </w:tr>
       <w:tr>
         <w:tc>
           <w:tcPr>
+            <w:cnfStyle w:val="001000000000" w:firstRow="0" w:lastRow="0" w:firstColumn="1" w:lastColumn="0" w:oddVBand="0" w:evenVBand="0" w:oddHBand="0" w:evenHBand="0" w:firstRowFirstColumn="0" w:firstRowLastColumn="0" w:lastRowFirstColumn="0" w:lastRowLastColumn="0"/>
             <w:tcW w:w="1765" w:type="dxa"/>
-          </w:tcPr>
-          <w:p>
-            <w:pPr>
+            <w:vAlign w:val="center"/>
+          </w:tcPr>
+          <w:p>
+            <w:pPr>
+              <w:jc w:val="center"/>
               <w:rPr>
                 <w:lang w:val="es-ES"/>
               </w:rPr>
@@ -1760,9 +2074,12 @@
         <w:tc>
           <w:tcPr>
             <w:tcW w:w="1765" w:type="dxa"/>
-          </w:tcPr>
-          <w:p>
-            <w:pPr>
+            <w:vAlign w:val="center"/>
+          </w:tcPr>
+          <w:p>
+            <w:pPr>
+              <w:jc w:val="center"/>
+              <w:cnfStyle w:val="000000000000" w:firstRow="0" w:lastRow="0" w:firstColumn="0" w:lastColumn="0" w:oddVBand="0" w:evenVBand="0" w:oddHBand="0" w:evenHBand="0" w:firstRowFirstColumn="0" w:firstRowLastColumn="0" w:lastRowFirstColumn="0" w:lastRowLastColumn="0"/>
               <w:rPr>
                 <w:lang w:val="es-ES"/>
               </w:rPr>
@@ -1778,9 +2095,12 @@
         <w:tc>
           <w:tcPr>
             <w:tcW w:w="1766" w:type="dxa"/>
-          </w:tcPr>
-          <w:p>
-            <w:pPr>
+            <w:vAlign w:val="center"/>
+          </w:tcPr>
+          <w:p>
+            <w:pPr>
+              <w:jc w:val="center"/>
+              <w:cnfStyle w:val="000000000000" w:firstRow="0" w:lastRow="0" w:firstColumn="0" w:lastColumn="0" w:oddVBand="0" w:evenVBand="0" w:oddHBand="0" w:evenHBand="0" w:firstRowFirstColumn="0" w:firstRowLastColumn="0" w:lastRowFirstColumn="0" w:lastRowLastColumn="0"/>
               <w:rPr>
                 <w:lang w:val="es-ES"/>
               </w:rPr>
@@ -1796,9 +2116,12 @@
         <w:tc>
           <w:tcPr>
             <w:tcW w:w="1766" w:type="dxa"/>
-          </w:tcPr>
-          <w:p>
-            <w:pPr>
+            <w:vAlign w:val="center"/>
+          </w:tcPr>
+          <w:p>
+            <w:pPr>
+              <w:jc w:val="center"/>
+              <w:cnfStyle w:val="000000000000" w:firstRow="0" w:lastRow="0" w:firstColumn="0" w:lastColumn="0" w:oddVBand="0" w:evenVBand="0" w:oddHBand="0" w:evenHBand="0" w:firstRowFirstColumn="0" w:firstRowLastColumn="0" w:lastRowFirstColumn="0" w:lastRowLastColumn="0"/>
               <w:rPr>
                 <w:lang w:val="es-ES"/>
               </w:rPr>
@@ -1814,32 +2137,46 @@
         <w:tc>
           <w:tcPr>
             <w:tcW w:w="1766" w:type="dxa"/>
-          </w:tcPr>
-          <w:p>
-            <w:pPr>
-              <w:rPr>
-                <w:lang w:val="es-ES"/>
-              </w:rPr>
-            </w:pPr>
+            <w:vAlign w:val="center"/>
+          </w:tcPr>
+          <w:p>
+            <w:pPr>
+              <w:jc w:val="center"/>
+              <w:cnfStyle w:val="000000000000" w:firstRow="0" w:lastRow="0" w:firstColumn="0" w:lastColumn="0" w:oddVBand="0" w:evenVBand="0" w:oddHBand="0" w:evenHBand="0" w:firstRowFirstColumn="0" w:firstRowLastColumn="0" w:lastRowFirstColumn="0" w:lastRowLastColumn="0"/>
+              <w:rPr>
+                <w:lang w:val="es-ES"/>
+              </w:rPr>
+            </w:pPr>
+            <w:r>
+              <w:rPr>
+                <w:lang w:val="es-ES"/>
+              </w:rPr>
+              <w:t>Fijo</w:t>
+            </w:r>
           </w:p>
         </w:tc>
       </w:tr>
       <w:tr>
-        <w:tc>
-          <w:tcPr>
+        <w:trPr>
+          <w:cnfStyle w:val="000000100000" w:firstRow="0" w:lastRow="0" w:firstColumn="0" w:lastColumn="0" w:oddVBand="0" w:evenVBand="0" w:oddHBand="1" w:evenHBand="0" w:firstRowFirstColumn="0" w:firstRowLastColumn="0" w:lastRowFirstColumn="0" w:lastRowLastColumn="0"/>
+        </w:trPr>
+        <w:tc>
+          <w:tcPr>
+            <w:cnfStyle w:val="001000000000" w:firstRow="0" w:lastRow="0" w:firstColumn="1" w:lastColumn="0" w:oddVBand="0" w:evenVBand="0" w:oddHBand="0" w:evenHBand="0" w:firstRowFirstColumn="0" w:firstRowLastColumn="0" w:lastRowFirstColumn="0" w:lastRowLastColumn="0"/>
             <w:tcW w:w="1765" w:type="dxa"/>
-          </w:tcPr>
-          <w:p>
-            <w:pPr>
-              <w:rPr>
-                <w:lang w:val="es-ES"/>
-              </w:rPr>
-            </w:pPr>
-            <w:r>
-              <w:rPr>
-                <w:lang w:val="es-ES"/>
-              </w:rPr>
-              <w:lastRenderedPageBreak/>
+            <w:vAlign w:val="center"/>
+          </w:tcPr>
+          <w:p>
+            <w:pPr>
+              <w:jc w:val="center"/>
+              <w:rPr>
+                <w:lang w:val="es-ES"/>
+              </w:rPr>
+            </w:pPr>
+            <w:r>
+              <w:rPr>
+                <w:lang w:val="es-ES"/>
+              </w:rPr>
               <w:t>Botella retornable grande</w:t>
             </w:r>
           </w:p>
@@ -1847,9 +2184,12 @@
         <w:tc>
           <w:tcPr>
             <w:tcW w:w="1765" w:type="dxa"/>
-          </w:tcPr>
-          <w:p>
-            <w:pPr>
+            <w:vAlign w:val="center"/>
+          </w:tcPr>
+          <w:p>
+            <w:pPr>
+              <w:jc w:val="center"/>
+              <w:cnfStyle w:val="000000100000" w:firstRow="0" w:lastRow="0" w:firstColumn="0" w:lastColumn="0" w:oddVBand="0" w:evenVBand="0" w:oddHBand="1" w:evenHBand="0" w:firstRowFirstColumn="0" w:firstRowLastColumn="0" w:lastRowFirstColumn="0" w:lastRowLastColumn="0"/>
               <w:rPr>
                 <w:lang w:val="es-ES"/>
               </w:rPr>
@@ -1865,9 +2205,12 @@
         <w:tc>
           <w:tcPr>
             <w:tcW w:w="1766" w:type="dxa"/>
-          </w:tcPr>
-          <w:p>
-            <w:pPr>
+            <w:vAlign w:val="center"/>
+          </w:tcPr>
+          <w:p>
+            <w:pPr>
+              <w:jc w:val="center"/>
+              <w:cnfStyle w:val="000000100000" w:firstRow="0" w:lastRow="0" w:firstColumn="0" w:lastColumn="0" w:oddVBand="0" w:evenVBand="0" w:oddHBand="1" w:evenHBand="0" w:firstRowFirstColumn="0" w:firstRowLastColumn="0" w:lastRowFirstColumn="0" w:lastRowLastColumn="0"/>
               <w:rPr>
                 <w:lang w:val="es-ES"/>
               </w:rPr>
@@ -1883,9 +2226,12 @@
         <w:tc>
           <w:tcPr>
             <w:tcW w:w="1766" w:type="dxa"/>
-          </w:tcPr>
-          <w:p>
-            <w:pPr>
+            <w:vAlign w:val="center"/>
+          </w:tcPr>
+          <w:p>
+            <w:pPr>
+              <w:jc w:val="center"/>
+              <w:cnfStyle w:val="000000100000" w:firstRow="0" w:lastRow="0" w:firstColumn="0" w:lastColumn="0" w:oddVBand="0" w:evenVBand="0" w:oddHBand="1" w:evenHBand="0" w:firstRowFirstColumn="0" w:firstRowLastColumn="0" w:lastRowFirstColumn="0" w:lastRowLastColumn="0"/>
               <w:rPr>
                 <w:lang w:val="es-ES"/>
               </w:rPr>
@@ -1901,23 +2247,35 @@
         <w:tc>
           <w:tcPr>
             <w:tcW w:w="1766" w:type="dxa"/>
-          </w:tcPr>
-          <w:p>
-            <w:pPr>
-              <w:rPr>
-                <w:lang w:val="es-ES"/>
-              </w:rPr>
-            </w:pPr>
+            <w:vAlign w:val="center"/>
+          </w:tcPr>
+          <w:p>
+            <w:pPr>
+              <w:jc w:val="center"/>
+              <w:cnfStyle w:val="000000100000" w:firstRow="0" w:lastRow="0" w:firstColumn="0" w:lastColumn="0" w:oddVBand="0" w:evenVBand="0" w:oddHBand="1" w:evenHBand="0" w:firstRowFirstColumn="0" w:firstRowLastColumn="0" w:lastRowFirstColumn="0" w:lastRowLastColumn="0"/>
+              <w:rPr>
+                <w:lang w:val="es-ES"/>
+              </w:rPr>
+            </w:pPr>
+            <w:r>
+              <w:rPr>
+                <w:lang w:val="es-ES"/>
+              </w:rPr>
+              <w:t>Fijo</w:t>
+            </w:r>
           </w:p>
         </w:tc>
       </w:tr>
       <w:tr>
         <w:tc>
           <w:tcPr>
+            <w:cnfStyle w:val="001000000000" w:firstRow="0" w:lastRow="0" w:firstColumn="1" w:lastColumn="0" w:oddVBand="0" w:evenVBand="0" w:oddHBand="0" w:evenHBand="0" w:firstRowFirstColumn="0" w:firstRowLastColumn="0" w:lastRowFirstColumn="0" w:lastRowLastColumn="0"/>
             <w:tcW w:w="1765" w:type="dxa"/>
-          </w:tcPr>
-          <w:p>
-            <w:pPr>
+            <w:vAlign w:val="center"/>
+          </w:tcPr>
+          <w:p>
+            <w:pPr>
+              <w:jc w:val="center"/>
               <w:rPr>
                 <w:lang w:val="es-ES"/>
               </w:rPr>
@@ -1933,9 +2291,12 @@
         <w:tc>
           <w:tcPr>
             <w:tcW w:w="1765" w:type="dxa"/>
-          </w:tcPr>
-          <w:p>
-            <w:pPr>
+            <w:vAlign w:val="center"/>
+          </w:tcPr>
+          <w:p>
+            <w:pPr>
+              <w:jc w:val="center"/>
+              <w:cnfStyle w:val="000000000000" w:firstRow="0" w:lastRow="0" w:firstColumn="0" w:lastColumn="0" w:oddVBand="0" w:evenVBand="0" w:oddHBand="0" w:evenHBand="0" w:firstRowFirstColumn="0" w:firstRowLastColumn="0" w:lastRowFirstColumn="0" w:lastRowLastColumn="0"/>
               <w:rPr>
                 <w:lang w:val="es-ES"/>
               </w:rPr>
@@ -1951,9 +2312,12 @@
         <w:tc>
           <w:tcPr>
             <w:tcW w:w="1766" w:type="dxa"/>
-          </w:tcPr>
-          <w:p>
-            <w:pPr>
+            <w:vAlign w:val="center"/>
+          </w:tcPr>
+          <w:p>
+            <w:pPr>
+              <w:jc w:val="center"/>
+              <w:cnfStyle w:val="000000000000" w:firstRow="0" w:lastRow="0" w:firstColumn="0" w:lastColumn="0" w:oddVBand="0" w:evenVBand="0" w:oddHBand="0" w:evenHBand="0" w:firstRowFirstColumn="0" w:firstRowLastColumn="0" w:lastRowFirstColumn="0" w:lastRowLastColumn="0"/>
               <w:rPr>
                 <w:lang w:val="es-ES"/>
               </w:rPr>
@@ -1969,9 +2333,12 @@
         <w:tc>
           <w:tcPr>
             <w:tcW w:w="1766" w:type="dxa"/>
-          </w:tcPr>
-          <w:p>
-            <w:pPr>
+            <w:vAlign w:val="center"/>
+          </w:tcPr>
+          <w:p>
+            <w:pPr>
+              <w:jc w:val="center"/>
+              <w:cnfStyle w:val="000000000000" w:firstRow="0" w:lastRow="0" w:firstColumn="0" w:lastColumn="0" w:oddVBand="0" w:evenVBand="0" w:oddHBand="0" w:evenHBand="0" w:firstRowFirstColumn="0" w:firstRowLastColumn="0" w:lastRowFirstColumn="0" w:lastRowLastColumn="0"/>
               <w:rPr>
                 <w:lang w:val="es-ES"/>
               </w:rPr>
@@ -1987,23 +2354,38 @@
         <w:tc>
           <w:tcPr>
             <w:tcW w:w="1766" w:type="dxa"/>
-          </w:tcPr>
-          <w:p>
-            <w:pPr>
-              <w:rPr>
-                <w:lang w:val="es-ES"/>
-              </w:rPr>
-            </w:pPr>
+            <w:vAlign w:val="center"/>
+          </w:tcPr>
+          <w:p>
+            <w:pPr>
+              <w:jc w:val="center"/>
+              <w:cnfStyle w:val="000000000000" w:firstRow="0" w:lastRow="0" w:firstColumn="0" w:lastColumn="0" w:oddVBand="0" w:evenVBand="0" w:oddHBand="0" w:evenHBand="0" w:firstRowFirstColumn="0" w:firstRowLastColumn="0" w:lastRowFirstColumn="0" w:lastRowLastColumn="0"/>
+              <w:rPr>
+                <w:lang w:val="es-ES"/>
+              </w:rPr>
+            </w:pPr>
+            <w:r>
+              <w:rPr>
+                <w:lang w:val="es-ES"/>
+              </w:rPr>
+              <w:t>Variable</w:t>
+            </w:r>
           </w:p>
         </w:tc>
       </w:tr>
       <w:tr>
-        <w:tc>
-          <w:tcPr>
+        <w:trPr>
+          <w:cnfStyle w:val="000000100000" w:firstRow="0" w:lastRow="0" w:firstColumn="0" w:lastColumn="0" w:oddVBand="0" w:evenVBand="0" w:oddHBand="1" w:evenHBand="0" w:firstRowFirstColumn="0" w:firstRowLastColumn="0" w:lastRowFirstColumn="0" w:lastRowLastColumn="0"/>
+        </w:trPr>
+        <w:tc>
+          <w:tcPr>
+            <w:cnfStyle w:val="001000000000" w:firstRow="0" w:lastRow="0" w:firstColumn="1" w:lastColumn="0" w:oddVBand="0" w:evenVBand="0" w:oddHBand="0" w:evenHBand="0" w:firstRowFirstColumn="0" w:firstRowLastColumn="0" w:lastRowFirstColumn="0" w:lastRowLastColumn="0"/>
             <w:tcW w:w="1765" w:type="dxa"/>
-          </w:tcPr>
-          <w:p>
-            <w:pPr>
+            <w:vAlign w:val="center"/>
+          </w:tcPr>
+          <w:p>
+            <w:pPr>
+              <w:jc w:val="center"/>
               <w:rPr>
                 <w:lang w:val="es-ES"/>
               </w:rPr>
@@ -2019,9 +2401,12 @@
         <w:tc>
           <w:tcPr>
             <w:tcW w:w="1765" w:type="dxa"/>
-          </w:tcPr>
-          <w:p>
-            <w:pPr>
+            <w:vAlign w:val="center"/>
+          </w:tcPr>
+          <w:p>
+            <w:pPr>
+              <w:jc w:val="center"/>
+              <w:cnfStyle w:val="000000100000" w:firstRow="0" w:lastRow="0" w:firstColumn="0" w:lastColumn="0" w:oddVBand="0" w:evenVBand="0" w:oddHBand="1" w:evenHBand="0" w:firstRowFirstColumn="0" w:firstRowLastColumn="0" w:lastRowFirstColumn="0" w:lastRowLastColumn="0"/>
               <w:rPr>
                 <w:lang w:val="es-ES"/>
               </w:rPr>
@@ -2037,9 +2422,12 @@
         <w:tc>
           <w:tcPr>
             <w:tcW w:w="1766" w:type="dxa"/>
-          </w:tcPr>
-          <w:p>
-            <w:pPr>
+            <w:vAlign w:val="center"/>
+          </w:tcPr>
+          <w:p>
+            <w:pPr>
+              <w:jc w:val="center"/>
+              <w:cnfStyle w:val="000000100000" w:firstRow="0" w:lastRow="0" w:firstColumn="0" w:lastColumn="0" w:oddVBand="0" w:evenVBand="0" w:oddHBand="1" w:evenHBand="0" w:firstRowFirstColumn="0" w:firstRowLastColumn="0" w:lastRowFirstColumn="0" w:lastRowLastColumn="0"/>
               <w:rPr>
                 <w:lang w:val="es-ES"/>
               </w:rPr>
@@ -2055,9 +2443,12 @@
         <w:tc>
           <w:tcPr>
             <w:tcW w:w="1766" w:type="dxa"/>
-          </w:tcPr>
-          <w:p>
-            <w:pPr>
+            <w:vAlign w:val="center"/>
+          </w:tcPr>
+          <w:p>
+            <w:pPr>
+              <w:jc w:val="center"/>
+              <w:cnfStyle w:val="000000100000" w:firstRow="0" w:lastRow="0" w:firstColumn="0" w:lastColumn="0" w:oddVBand="0" w:evenVBand="0" w:oddHBand="1" w:evenHBand="0" w:firstRowFirstColumn="0" w:firstRowLastColumn="0" w:lastRowFirstColumn="0" w:lastRowLastColumn="0"/>
               <w:rPr>
                 <w:lang w:val="es-ES"/>
               </w:rPr>
@@ -2073,23 +2464,35 @@
         <w:tc>
           <w:tcPr>
             <w:tcW w:w="1766" w:type="dxa"/>
-          </w:tcPr>
-          <w:p>
-            <w:pPr>
-              <w:rPr>
-                <w:lang w:val="es-ES"/>
-              </w:rPr>
-            </w:pPr>
+            <w:vAlign w:val="center"/>
+          </w:tcPr>
+          <w:p>
+            <w:pPr>
+              <w:jc w:val="center"/>
+              <w:cnfStyle w:val="000000100000" w:firstRow="0" w:lastRow="0" w:firstColumn="0" w:lastColumn="0" w:oddVBand="0" w:evenVBand="0" w:oddHBand="1" w:evenHBand="0" w:firstRowFirstColumn="0" w:firstRowLastColumn="0" w:lastRowFirstColumn="0" w:lastRowLastColumn="0"/>
+              <w:rPr>
+                <w:lang w:val="es-ES"/>
+              </w:rPr>
+            </w:pPr>
+            <w:r>
+              <w:rPr>
+                <w:lang w:val="es-ES"/>
+              </w:rPr>
+              <w:t>Variable</w:t>
+            </w:r>
           </w:p>
         </w:tc>
       </w:tr>
       <w:tr>
         <w:tc>
           <w:tcPr>
+            <w:cnfStyle w:val="001000000000" w:firstRow="0" w:lastRow="0" w:firstColumn="1" w:lastColumn="0" w:oddVBand="0" w:evenVBand="0" w:oddHBand="0" w:evenHBand="0" w:firstRowFirstColumn="0" w:firstRowLastColumn="0" w:lastRowFirstColumn="0" w:lastRowLastColumn="0"/>
             <w:tcW w:w="1765" w:type="dxa"/>
-          </w:tcPr>
-          <w:p>
-            <w:pPr>
+            <w:vAlign w:val="center"/>
+          </w:tcPr>
+          <w:p>
+            <w:pPr>
+              <w:jc w:val="center"/>
               <w:rPr>
                 <w:lang w:val="es-ES"/>
               </w:rPr>
@@ -2105,9 +2508,12 @@
         <w:tc>
           <w:tcPr>
             <w:tcW w:w="1765" w:type="dxa"/>
-          </w:tcPr>
-          <w:p>
-            <w:pPr>
+            <w:vAlign w:val="center"/>
+          </w:tcPr>
+          <w:p>
+            <w:pPr>
+              <w:jc w:val="center"/>
+              <w:cnfStyle w:val="000000000000" w:firstRow="0" w:lastRow="0" w:firstColumn="0" w:lastColumn="0" w:oddVBand="0" w:evenVBand="0" w:oddHBand="0" w:evenHBand="0" w:firstRowFirstColumn="0" w:firstRowLastColumn="0" w:lastRowFirstColumn="0" w:lastRowLastColumn="0"/>
               <w:rPr>
                 <w:lang w:val="es-ES"/>
               </w:rPr>
@@ -2123,9 +2529,12 @@
         <w:tc>
           <w:tcPr>
             <w:tcW w:w="1766" w:type="dxa"/>
-          </w:tcPr>
-          <w:p>
-            <w:pPr>
+            <w:vAlign w:val="center"/>
+          </w:tcPr>
+          <w:p>
+            <w:pPr>
+              <w:jc w:val="center"/>
+              <w:cnfStyle w:val="000000000000" w:firstRow="0" w:lastRow="0" w:firstColumn="0" w:lastColumn="0" w:oddVBand="0" w:evenVBand="0" w:oddHBand="0" w:evenHBand="0" w:firstRowFirstColumn="0" w:firstRowLastColumn="0" w:lastRowFirstColumn="0" w:lastRowLastColumn="0"/>
               <w:rPr>
                 <w:lang w:val="es-ES"/>
               </w:rPr>
@@ -2141,9 +2550,12 @@
         <w:tc>
           <w:tcPr>
             <w:tcW w:w="1766" w:type="dxa"/>
-          </w:tcPr>
-          <w:p>
-            <w:pPr>
+            <w:vAlign w:val="center"/>
+          </w:tcPr>
+          <w:p>
+            <w:pPr>
+              <w:jc w:val="center"/>
+              <w:cnfStyle w:val="000000000000" w:firstRow="0" w:lastRow="0" w:firstColumn="0" w:lastColumn="0" w:oddVBand="0" w:evenVBand="0" w:oddHBand="0" w:evenHBand="0" w:firstRowFirstColumn="0" w:firstRowLastColumn="0" w:lastRowFirstColumn="0" w:lastRowLastColumn="0"/>
               <w:rPr>
                 <w:lang w:val="es-ES"/>
               </w:rPr>
@@ -2159,23 +2571,38 @@
         <w:tc>
           <w:tcPr>
             <w:tcW w:w="1766" w:type="dxa"/>
-          </w:tcPr>
-          <w:p>
-            <w:pPr>
-              <w:rPr>
-                <w:lang w:val="es-ES"/>
-              </w:rPr>
-            </w:pPr>
+            <w:vAlign w:val="center"/>
+          </w:tcPr>
+          <w:p>
+            <w:pPr>
+              <w:jc w:val="center"/>
+              <w:cnfStyle w:val="000000000000" w:firstRow="0" w:lastRow="0" w:firstColumn="0" w:lastColumn="0" w:oddVBand="0" w:evenVBand="0" w:oddHBand="0" w:evenHBand="0" w:firstRowFirstColumn="0" w:firstRowLastColumn="0" w:lastRowFirstColumn="0" w:lastRowLastColumn="0"/>
+              <w:rPr>
+                <w:lang w:val="es-ES"/>
+              </w:rPr>
+            </w:pPr>
+            <w:r>
+              <w:rPr>
+                <w:lang w:val="es-ES"/>
+              </w:rPr>
+              <w:t>Fijo</w:t>
+            </w:r>
           </w:p>
         </w:tc>
       </w:tr>
       <w:tr>
-        <w:tc>
-          <w:tcPr>
+        <w:trPr>
+          <w:cnfStyle w:val="000000100000" w:firstRow="0" w:lastRow="0" w:firstColumn="0" w:lastColumn="0" w:oddVBand="0" w:evenVBand="0" w:oddHBand="1" w:evenHBand="0" w:firstRowFirstColumn="0" w:firstRowLastColumn="0" w:lastRowFirstColumn="0" w:lastRowLastColumn="0"/>
+        </w:trPr>
+        <w:tc>
+          <w:tcPr>
+            <w:cnfStyle w:val="001000000000" w:firstRow="0" w:lastRow="0" w:firstColumn="1" w:lastColumn="0" w:oddVBand="0" w:evenVBand="0" w:oddHBand="0" w:evenHBand="0" w:firstRowFirstColumn="0" w:firstRowLastColumn="0" w:lastRowFirstColumn="0" w:lastRowLastColumn="0"/>
             <w:tcW w:w="1765" w:type="dxa"/>
-          </w:tcPr>
-          <w:p>
-            <w:pPr>
+            <w:vAlign w:val="center"/>
+          </w:tcPr>
+          <w:p>
+            <w:pPr>
+              <w:jc w:val="center"/>
               <w:rPr>
                 <w:lang w:val="es-ES"/>
               </w:rPr>
@@ -2191,9 +2618,12 @@
         <w:tc>
           <w:tcPr>
             <w:tcW w:w="1765" w:type="dxa"/>
-          </w:tcPr>
-          <w:p>
-            <w:pPr>
+            <w:vAlign w:val="center"/>
+          </w:tcPr>
+          <w:p>
+            <w:pPr>
+              <w:jc w:val="center"/>
+              <w:cnfStyle w:val="000000100000" w:firstRow="0" w:lastRow="0" w:firstColumn="0" w:lastColumn="0" w:oddVBand="0" w:evenVBand="0" w:oddHBand="1" w:evenHBand="0" w:firstRowFirstColumn="0" w:firstRowLastColumn="0" w:lastRowFirstColumn="0" w:lastRowLastColumn="0"/>
               <w:rPr>
                 <w:lang w:val="es-ES"/>
               </w:rPr>
@@ -2209,9 +2639,12 @@
         <w:tc>
           <w:tcPr>
             <w:tcW w:w="1766" w:type="dxa"/>
-          </w:tcPr>
-          <w:p>
-            <w:pPr>
+            <w:vAlign w:val="center"/>
+          </w:tcPr>
+          <w:p>
+            <w:pPr>
+              <w:jc w:val="center"/>
+              <w:cnfStyle w:val="000000100000" w:firstRow="0" w:lastRow="0" w:firstColumn="0" w:lastColumn="0" w:oddVBand="0" w:evenVBand="0" w:oddHBand="1" w:evenHBand="0" w:firstRowFirstColumn="0" w:firstRowLastColumn="0" w:lastRowFirstColumn="0" w:lastRowLastColumn="0"/>
               <w:rPr>
                 <w:lang w:val="es-ES"/>
               </w:rPr>
@@ -2227,9 +2660,12 @@
         <w:tc>
           <w:tcPr>
             <w:tcW w:w="1766" w:type="dxa"/>
-          </w:tcPr>
-          <w:p>
-            <w:pPr>
+            <w:vAlign w:val="center"/>
+          </w:tcPr>
+          <w:p>
+            <w:pPr>
+              <w:jc w:val="center"/>
+              <w:cnfStyle w:val="000000100000" w:firstRow="0" w:lastRow="0" w:firstColumn="0" w:lastColumn="0" w:oddVBand="0" w:evenVBand="0" w:oddHBand="1" w:evenHBand="0" w:firstRowFirstColumn="0" w:firstRowLastColumn="0" w:lastRowFirstColumn="0" w:lastRowLastColumn="0"/>
               <w:rPr>
                 <w:lang w:val="es-ES"/>
               </w:rPr>
@@ -2245,13 +2681,22 @@
         <w:tc>
           <w:tcPr>
             <w:tcW w:w="1766" w:type="dxa"/>
-          </w:tcPr>
-          <w:p>
-            <w:pPr>
-              <w:rPr>
-                <w:lang w:val="es-ES"/>
-              </w:rPr>
-            </w:pPr>
+            <w:vAlign w:val="center"/>
+          </w:tcPr>
+          <w:p>
+            <w:pPr>
+              <w:jc w:val="center"/>
+              <w:cnfStyle w:val="000000100000" w:firstRow="0" w:lastRow="0" w:firstColumn="0" w:lastColumn="0" w:oddVBand="0" w:evenVBand="0" w:oddHBand="1" w:evenHBand="0" w:firstRowFirstColumn="0" w:firstRowLastColumn="0" w:lastRowFirstColumn="0" w:lastRowLastColumn="0"/>
+              <w:rPr>
+                <w:lang w:val="es-ES"/>
+              </w:rPr>
+            </w:pPr>
+            <w:r>
+              <w:rPr>
+                <w:lang w:val="es-ES"/>
+              </w:rPr>
+              <w:t>Variable</w:t>
+            </w:r>
           </w:p>
         </w:tc>
       </w:tr>
@@ -2265,6 +2710,7 @@
     </w:p>
     <w:p>
       <w:pPr>
+        <w:jc w:val="both"/>
         <w:rPr>
           <w:lang w:val="es-ES"/>
         </w:rPr>
@@ -2278,12 +2724,15 @@
     </w:p>
     <w:p>
       <w:pPr>
+        <w:jc w:val="center"/>
         <w:rPr>
+          <w:b/>
           <w:lang w:val="es-ES"/>
         </w:rPr>
       </w:pPr>
       <w:r>
         <w:rPr>
+          <w:b/>
           <w:lang w:val="es-ES"/>
         </w:rPr>
         <w:t>Materiales de pruebas o insumos.</w:t>
@@ -2291,7 +2740,7 @@
     </w:p>
     <w:tbl>
       <w:tblPr>
-        <w:tblStyle w:val="Tablaconcuadrcula"/>
+        <w:tblStyle w:val="Tabladecuadrcula4-nfasis1"/>
         <w:tblW w:w="0" w:type="auto"/>
         <w:tblLook w:val="04A0" w:firstRow="1" w:lastRow="0" w:firstColumn="1" w:lastColumn="0" w:noHBand="0" w:noVBand="1"/>
       </w:tblPr>
@@ -2303,12 +2752,18 @@
         <w:gridCol w:w="1766"/>
       </w:tblGrid>
       <w:tr>
-        <w:tc>
-          <w:tcPr>
+        <w:trPr>
+          <w:cnfStyle w:val="100000000000" w:firstRow="1" w:lastRow="0" w:firstColumn="0" w:lastColumn="0" w:oddVBand="0" w:evenVBand="0" w:oddHBand="0" w:evenHBand="0" w:firstRowFirstColumn="0" w:firstRowLastColumn="0" w:lastRowFirstColumn="0" w:lastRowLastColumn="0"/>
+        </w:trPr>
+        <w:tc>
+          <w:tcPr>
+            <w:cnfStyle w:val="001000000000" w:firstRow="0" w:lastRow="0" w:firstColumn="1" w:lastColumn="0" w:oddVBand="0" w:evenVBand="0" w:oddHBand="0" w:evenHBand="0" w:firstRowFirstColumn="0" w:firstRowLastColumn="0" w:lastRowFirstColumn="0" w:lastRowLastColumn="0"/>
             <w:tcW w:w="1765" w:type="dxa"/>
-          </w:tcPr>
-          <w:p>
-            <w:pPr>
+            <w:vAlign w:val="center"/>
+          </w:tcPr>
+          <w:p>
+            <w:pPr>
+              <w:jc w:val="center"/>
               <w:rPr>
                 <w:lang w:val="es-ES"/>
               </w:rPr>
@@ -2324,9 +2779,12 @@
         <w:tc>
           <w:tcPr>
             <w:tcW w:w="1765" w:type="dxa"/>
-          </w:tcPr>
-          <w:p>
-            <w:pPr>
+            <w:vAlign w:val="center"/>
+          </w:tcPr>
+          <w:p>
+            <w:pPr>
+              <w:jc w:val="center"/>
+              <w:cnfStyle w:val="100000000000" w:firstRow="1" w:lastRow="0" w:firstColumn="0" w:lastColumn="0" w:oddVBand="0" w:evenVBand="0" w:oddHBand="0" w:evenHBand="0" w:firstRowFirstColumn="0" w:firstRowLastColumn="0" w:lastRowFirstColumn="0" w:lastRowLastColumn="0"/>
               <w:rPr>
                 <w:lang w:val="es-ES"/>
               </w:rPr>
@@ -2342,9 +2800,12 @@
         <w:tc>
           <w:tcPr>
             <w:tcW w:w="1766" w:type="dxa"/>
-          </w:tcPr>
-          <w:p>
-            <w:pPr>
+            <w:vAlign w:val="center"/>
+          </w:tcPr>
+          <w:p>
+            <w:pPr>
+              <w:jc w:val="center"/>
+              <w:cnfStyle w:val="100000000000" w:firstRow="1" w:lastRow="0" w:firstColumn="0" w:lastColumn="0" w:oddVBand="0" w:evenVBand="0" w:oddHBand="0" w:evenHBand="0" w:firstRowFirstColumn="0" w:firstRowLastColumn="0" w:lastRowFirstColumn="0" w:lastRowLastColumn="0"/>
               <w:rPr>
                 <w:lang w:val="es-ES"/>
               </w:rPr>
@@ -2360,9 +2821,12 @@
         <w:tc>
           <w:tcPr>
             <w:tcW w:w="1766" w:type="dxa"/>
-          </w:tcPr>
-          <w:p>
-            <w:pPr>
+            <w:vAlign w:val="center"/>
+          </w:tcPr>
+          <w:p>
+            <w:pPr>
+              <w:jc w:val="center"/>
+              <w:cnfStyle w:val="100000000000" w:firstRow="1" w:lastRow="0" w:firstColumn="0" w:lastColumn="0" w:oddVBand="0" w:evenVBand="0" w:oddHBand="0" w:evenHBand="0" w:firstRowFirstColumn="0" w:firstRowLastColumn="0" w:lastRowFirstColumn="0" w:lastRowLastColumn="0"/>
               <w:rPr>
                 <w:lang w:val="es-ES"/>
               </w:rPr>
@@ -2378,23 +2842,38 @@
         <w:tc>
           <w:tcPr>
             <w:tcW w:w="1766" w:type="dxa"/>
-          </w:tcPr>
-          <w:p>
-            <w:pPr>
-              <w:rPr>
-                <w:lang w:val="es-ES"/>
-              </w:rPr>
-            </w:pPr>
+            <w:vAlign w:val="center"/>
+          </w:tcPr>
+          <w:p>
+            <w:pPr>
+              <w:jc w:val="center"/>
+              <w:cnfStyle w:val="100000000000" w:firstRow="1" w:lastRow="0" w:firstColumn="0" w:lastColumn="0" w:oddVBand="0" w:evenVBand="0" w:oddHBand="0" w:evenHBand="0" w:firstRowFirstColumn="0" w:firstRowLastColumn="0" w:lastRowFirstColumn="0" w:lastRowLastColumn="0"/>
+              <w:rPr>
+                <w:lang w:val="es-ES"/>
+              </w:rPr>
+            </w:pPr>
+            <w:r>
+              <w:rPr>
+                <w:lang w:val="es-ES"/>
+              </w:rPr>
+              <w:t xml:space="preserve">Clasificación </w:t>
+            </w:r>
           </w:p>
         </w:tc>
       </w:tr>
       <w:tr>
-        <w:tc>
-          <w:tcPr>
+        <w:trPr>
+          <w:cnfStyle w:val="000000100000" w:firstRow="0" w:lastRow="0" w:firstColumn="0" w:lastColumn="0" w:oddVBand="0" w:evenVBand="0" w:oddHBand="1" w:evenHBand="0" w:firstRowFirstColumn="0" w:firstRowLastColumn="0" w:lastRowFirstColumn="0" w:lastRowLastColumn="0"/>
+        </w:trPr>
+        <w:tc>
+          <w:tcPr>
+            <w:cnfStyle w:val="001000000000" w:firstRow="0" w:lastRow="0" w:firstColumn="1" w:lastColumn="0" w:oddVBand="0" w:evenVBand="0" w:oddHBand="0" w:evenHBand="0" w:firstRowFirstColumn="0" w:firstRowLastColumn="0" w:lastRowFirstColumn="0" w:lastRowLastColumn="0"/>
             <w:tcW w:w="1765" w:type="dxa"/>
-          </w:tcPr>
-          <w:p>
-            <w:pPr>
+            <w:vAlign w:val="center"/>
+          </w:tcPr>
+          <w:p>
+            <w:pPr>
+              <w:jc w:val="center"/>
               <w:rPr>
                 <w:lang w:val="es-ES"/>
               </w:rPr>
@@ -2410,9 +2889,12 @@
         <w:tc>
           <w:tcPr>
             <w:tcW w:w="1765" w:type="dxa"/>
-          </w:tcPr>
-          <w:p>
-            <w:pPr>
+            <w:vAlign w:val="center"/>
+          </w:tcPr>
+          <w:p>
+            <w:pPr>
+              <w:jc w:val="center"/>
+              <w:cnfStyle w:val="000000100000" w:firstRow="0" w:lastRow="0" w:firstColumn="0" w:lastColumn="0" w:oddVBand="0" w:evenVBand="0" w:oddHBand="1" w:evenHBand="0" w:firstRowFirstColumn="0" w:firstRowLastColumn="0" w:lastRowFirstColumn="0" w:lastRowLastColumn="0"/>
               <w:rPr>
                 <w:lang w:val="es-ES"/>
               </w:rPr>
@@ -2428,9 +2910,12 @@
         <w:tc>
           <w:tcPr>
             <w:tcW w:w="1766" w:type="dxa"/>
-          </w:tcPr>
-          <w:p>
-            <w:pPr>
+            <w:vAlign w:val="center"/>
+          </w:tcPr>
+          <w:p>
+            <w:pPr>
+              <w:jc w:val="center"/>
+              <w:cnfStyle w:val="000000100000" w:firstRow="0" w:lastRow="0" w:firstColumn="0" w:lastColumn="0" w:oddVBand="0" w:evenVBand="0" w:oddHBand="1" w:evenHBand="0" w:firstRowFirstColumn="0" w:firstRowLastColumn="0" w:lastRowFirstColumn="0" w:lastRowLastColumn="0"/>
               <w:rPr>
                 <w:lang w:val="es-ES"/>
               </w:rPr>
@@ -2446,9 +2931,12 @@
         <w:tc>
           <w:tcPr>
             <w:tcW w:w="1766" w:type="dxa"/>
-          </w:tcPr>
-          <w:p>
-            <w:pPr>
+            <w:vAlign w:val="center"/>
+          </w:tcPr>
+          <w:p>
+            <w:pPr>
+              <w:jc w:val="center"/>
+              <w:cnfStyle w:val="000000100000" w:firstRow="0" w:lastRow="0" w:firstColumn="0" w:lastColumn="0" w:oddVBand="0" w:evenVBand="0" w:oddHBand="1" w:evenHBand="0" w:firstRowFirstColumn="0" w:firstRowLastColumn="0" w:lastRowFirstColumn="0" w:lastRowLastColumn="0"/>
               <w:rPr>
                 <w:lang w:val="es-ES"/>
               </w:rPr>
@@ -2464,23 +2952,35 @@
         <w:tc>
           <w:tcPr>
             <w:tcW w:w="1766" w:type="dxa"/>
-          </w:tcPr>
-          <w:p>
-            <w:pPr>
-              <w:rPr>
-                <w:lang w:val="es-ES"/>
-              </w:rPr>
-            </w:pPr>
+            <w:vAlign w:val="center"/>
+          </w:tcPr>
+          <w:p>
+            <w:pPr>
+              <w:jc w:val="center"/>
+              <w:cnfStyle w:val="000000100000" w:firstRow="0" w:lastRow="0" w:firstColumn="0" w:lastColumn="0" w:oddVBand="0" w:evenVBand="0" w:oddHBand="1" w:evenHBand="0" w:firstRowFirstColumn="0" w:firstRowLastColumn="0" w:lastRowFirstColumn="0" w:lastRowLastColumn="0"/>
+              <w:rPr>
+                <w:lang w:val="es-ES"/>
+              </w:rPr>
+            </w:pPr>
+            <w:r>
+              <w:rPr>
+                <w:lang w:val="es-ES"/>
+              </w:rPr>
+              <w:t>Indirecto</w:t>
+            </w:r>
           </w:p>
         </w:tc>
       </w:tr>
       <w:tr>
         <w:tc>
           <w:tcPr>
+            <w:cnfStyle w:val="001000000000" w:firstRow="0" w:lastRow="0" w:firstColumn="1" w:lastColumn="0" w:oddVBand="0" w:evenVBand="0" w:oddHBand="0" w:evenHBand="0" w:firstRowFirstColumn="0" w:firstRowLastColumn="0" w:lastRowFirstColumn="0" w:lastRowLastColumn="0"/>
             <w:tcW w:w="1765" w:type="dxa"/>
-          </w:tcPr>
-          <w:p>
-            <w:pPr>
+            <w:vAlign w:val="center"/>
+          </w:tcPr>
+          <w:p>
+            <w:pPr>
+              <w:jc w:val="center"/>
               <w:rPr>
                 <w:lang w:val="es-ES"/>
               </w:rPr>
@@ -2496,9 +2996,12 @@
         <w:tc>
           <w:tcPr>
             <w:tcW w:w="1765" w:type="dxa"/>
-          </w:tcPr>
-          <w:p>
-            <w:pPr>
+            <w:vAlign w:val="center"/>
+          </w:tcPr>
+          <w:p>
+            <w:pPr>
+              <w:jc w:val="center"/>
+              <w:cnfStyle w:val="000000000000" w:firstRow="0" w:lastRow="0" w:firstColumn="0" w:lastColumn="0" w:oddVBand="0" w:evenVBand="0" w:oddHBand="0" w:evenHBand="0" w:firstRowFirstColumn="0" w:firstRowLastColumn="0" w:lastRowFirstColumn="0" w:lastRowLastColumn="0"/>
               <w:rPr>
                 <w:lang w:val="es-ES"/>
               </w:rPr>
@@ -2514,9 +3017,12 @@
         <w:tc>
           <w:tcPr>
             <w:tcW w:w="1766" w:type="dxa"/>
-          </w:tcPr>
-          <w:p>
-            <w:pPr>
+            <w:vAlign w:val="center"/>
+          </w:tcPr>
+          <w:p>
+            <w:pPr>
+              <w:jc w:val="center"/>
+              <w:cnfStyle w:val="000000000000" w:firstRow="0" w:lastRow="0" w:firstColumn="0" w:lastColumn="0" w:oddVBand="0" w:evenVBand="0" w:oddHBand="0" w:evenHBand="0" w:firstRowFirstColumn="0" w:firstRowLastColumn="0" w:lastRowFirstColumn="0" w:lastRowLastColumn="0"/>
               <w:rPr>
                 <w:lang w:val="es-ES"/>
               </w:rPr>
@@ -2532,9 +3038,12 @@
         <w:tc>
           <w:tcPr>
             <w:tcW w:w="1766" w:type="dxa"/>
-          </w:tcPr>
-          <w:p>
-            <w:pPr>
+            <w:vAlign w:val="center"/>
+          </w:tcPr>
+          <w:p>
+            <w:pPr>
+              <w:jc w:val="center"/>
+              <w:cnfStyle w:val="000000000000" w:firstRow="0" w:lastRow="0" w:firstColumn="0" w:lastColumn="0" w:oddVBand="0" w:evenVBand="0" w:oddHBand="0" w:evenHBand="0" w:firstRowFirstColumn="0" w:firstRowLastColumn="0" w:lastRowFirstColumn="0" w:lastRowLastColumn="0"/>
               <w:rPr>
                 <w:lang w:val="es-ES"/>
               </w:rPr>
@@ -2550,23 +3059,38 @@
         <w:tc>
           <w:tcPr>
             <w:tcW w:w="1766" w:type="dxa"/>
-          </w:tcPr>
-          <w:p>
-            <w:pPr>
-              <w:rPr>
-                <w:lang w:val="es-ES"/>
-              </w:rPr>
-            </w:pPr>
+            <w:vAlign w:val="center"/>
+          </w:tcPr>
+          <w:p>
+            <w:pPr>
+              <w:jc w:val="center"/>
+              <w:cnfStyle w:val="000000000000" w:firstRow="0" w:lastRow="0" w:firstColumn="0" w:lastColumn="0" w:oddVBand="0" w:evenVBand="0" w:oddHBand="0" w:evenHBand="0" w:firstRowFirstColumn="0" w:firstRowLastColumn="0" w:lastRowFirstColumn="0" w:lastRowLastColumn="0"/>
+              <w:rPr>
+                <w:lang w:val="es-ES"/>
+              </w:rPr>
+            </w:pPr>
+            <w:r>
+              <w:rPr>
+                <w:lang w:val="es-ES"/>
+              </w:rPr>
+              <w:t>Indirecto</w:t>
+            </w:r>
           </w:p>
         </w:tc>
       </w:tr>
       <w:tr>
-        <w:tc>
-          <w:tcPr>
+        <w:trPr>
+          <w:cnfStyle w:val="000000100000" w:firstRow="0" w:lastRow="0" w:firstColumn="0" w:lastColumn="0" w:oddVBand="0" w:evenVBand="0" w:oddHBand="1" w:evenHBand="0" w:firstRowFirstColumn="0" w:firstRowLastColumn="0" w:lastRowFirstColumn="0" w:lastRowLastColumn="0"/>
+        </w:trPr>
+        <w:tc>
+          <w:tcPr>
+            <w:cnfStyle w:val="001000000000" w:firstRow="0" w:lastRow="0" w:firstColumn="1" w:lastColumn="0" w:oddVBand="0" w:evenVBand="0" w:oddHBand="0" w:evenHBand="0" w:firstRowFirstColumn="0" w:firstRowLastColumn="0" w:lastRowFirstColumn="0" w:lastRowLastColumn="0"/>
             <w:tcW w:w="1765" w:type="dxa"/>
-          </w:tcPr>
-          <w:p>
-            <w:pPr>
+            <w:vAlign w:val="center"/>
+          </w:tcPr>
+          <w:p>
+            <w:pPr>
+              <w:jc w:val="center"/>
               <w:rPr>
                 <w:lang w:val="es-ES"/>
               </w:rPr>
@@ -2582,9 +3106,12 @@
         <w:tc>
           <w:tcPr>
             <w:tcW w:w="1765" w:type="dxa"/>
-          </w:tcPr>
-          <w:p>
-            <w:pPr>
+            <w:vAlign w:val="center"/>
+          </w:tcPr>
+          <w:p>
+            <w:pPr>
+              <w:jc w:val="center"/>
+              <w:cnfStyle w:val="000000100000" w:firstRow="0" w:lastRow="0" w:firstColumn="0" w:lastColumn="0" w:oddVBand="0" w:evenVBand="0" w:oddHBand="1" w:evenHBand="0" w:firstRowFirstColumn="0" w:firstRowLastColumn="0" w:lastRowFirstColumn="0" w:lastRowLastColumn="0"/>
               <w:rPr>
                 <w:lang w:val="es-ES"/>
               </w:rPr>
@@ -2600,9 +3127,12 @@
         <w:tc>
           <w:tcPr>
             <w:tcW w:w="1766" w:type="dxa"/>
-          </w:tcPr>
-          <w:p>
-            <w:pPr>
+            <w:vAlign w:val="center"/>
+          </w:tcPr>
+          <w:p>
+            <w:pPr>
+              <w:jc w:val="center"/>
+              <w:cnfStyle w:val="000000100000" w:firstRow="0" w:lastRow="0" w:firstColumn="0" w:lastColumn="0" w:oddVBand="0" w:evenVBand="0" w:oddHBand="1" w:evenHBand="0" w:firstRowFirstColumn="0" w:firstRowLastColumn="0" w:lastRowFirstColumn="0" w:lastRowLastColumn="0"/>
               <w:rPr>
                 <w:lang w:val="es-ES"/>
               </w:rPr>
@@ -2618,9 +3148,12 @@
         <w:tc>
           <w:tcPr>
             <w:tcW w:w="1766" w:type="dxa"/>
-          </w:tcPr>
-          <w:p>
-            <w:pPr>
+            <w:vAlign w:val="center"/>
+          </w:tcPr>
+          <w:p>
+            <w:pPr>
+              <w:jc w:val="center"/>
+              <w:cnfStyle w:val="000000100000" w:firstRow="0" w:lastRow="0" w:firstColumn="0" w:lastColumn="0" w:oddVBand="0" w:evenVBand="0" w:oddHBand="1" w:evenHBand="0" w:firstRowFirstColumn="0" w:firstRowLastColumn="0" w:lastRowFirstColumn="0" w:lastRowLastColumn="0"/>
               <w:rPr>
                 <w:lang w:val="es-ES"/>
               </w:rPr>
@@ -2631,20 +3164,27 @@
               </w:rPr>
               <w:t>$5.00</w:t>
             </w:r>
-            <w:bookmarkStart w:id="0" w:name="_GoBack"/>
-            <w:bookmarkEnd w:id="0"/>
           </w:p>
         </w:tc>
         <w:tc>
           <w:tcPr>
             <w:tcW w:w="1766" w:type="dxa"/>
-          </w:tcPr>
-          <w:p>
-            <w:pPr>
-              <w:rPr>
-                <w:lang w:val="es-ES"/>
-              </w:rPr>
-            </w:pPr>
+            <w:vAlign w:val="center"/>
+          </w:tcPr>
+          <w:p>
+            <w:pPr>
+              <w:jc w:val="center"/>
+              <w:cnfStyle w:val="000000100000" w:firstRow="0" w:lastRow="0" w:firstColumn="0" w:lastColumn="0" w:oddVBand="0" w:evenVBand="0" w:oddHBand="1" w:evenHBand="0" w:firstRowFirstColumn="0" w:firstRowLastColumn="0" w:lastRowFirstColumn="0" w:lastRowLastColumn="0"/>
+              <w:rPr>
+                <w:lang w:val="es-ES"/>
+              </w:rPr>
+            </w:pPr>
+            <w:r>
+              <w:rPr>
+                <w:lang w:val="es-ES"/>
+              </w:rPr>
+              <w:t>Indirecto</w:t>
+            </w:r>
           </w:p>
         </w:tc>
       </w:tr>
@@ -2670,6 +3210,7 @@
     </w:p>
     <w:p>
       <w:pPr>
+        <w:jc w:val="both"/>
         <w:rPr>
           <w:lang w:val="es-ES"/>
         </w:rPr>
@@ -2683,20 +3224,55 @@
     </w:p>
     <w:p>
       <w:pPr>
+        <w:jc w:val="both"/>
         <w:rPr>
           <w:lang w:val="es-ES"/>
         </w:rPr>
       </w:pPr>
-      <w:r>
+    </w:p>
+    <w:p>
+      <w:pPr>
+        <w:jc w:val="both"/>
         <w:rPr>
           <w:lang w:val="es-ES"/>
         </w:rPr>
+      </w:pPr>
+    </w:p>
+    <w:p>
+      <w:pPr>
+        <w:jc w:val="both"/>
+        <w:rPr>
+          <w:lang w:val="es-ES"/>
+        </w:rPr>
+      </w:pPr>
+    </w:p>
+    <w:p>
+      <w:pPr>
+        <w:jc w:val="center"/>
+        <w:rPr>
+          <w:b/>
+          <w:lang w:val="es-ES"/>
+        </w:rPr>
+      </w:pPr>
+      <w:r>
+        <w:rPr>
+          <w:b/>
+          <w:lang w:val="es-ES"/>
+        </w:rPr>
+        <w:lastRenderedPageBreak/>
         <w:t>Listado de costos</w:t>
+      </w:r>
+      <w:r>
+        <w:rPr>
+          <w:b/>
+          <w:lang w:val="es-ES"/>
+        </w:rPr>
+        <w:t xml:space="preserve"> Totales</w:t>
       </w:r>
     </w:p>
     <w:tbl>
       <w:tblPr>
-        <w:tblStyle w:val="Tablaconcuadrcula"/>
+        <w:tblStyle w:val="Tabladecuadrcula4-nfasis1"/>
         <w:tblW w:w="0" w:type="auto"/>
         <w:tblLook w:val="04A0" w:firstRow="1" w:lastRow="0" w:firstColumn="1" w:lastColumn="0" w:noHBand="0" w:noVBand="1"/>
       </w:tblPr>
@@ -2708,12 +3284,18 @@
         <w:gridCol w:w="1644"/>
       </w:tblGrid>
       <w:tr>
-        <w:tc>
-          <w:tcPr>
+        <w:trPr>
+          <w:cnfStyle w:val="100000000000" w:firstRow="1" w:lastRow="0" w:firstColumn="0" w:lastColumn="0" w:oddVBand="0" w:evenVBand="0" w:oddHBand="0" w:evenHBand="0" w:firstRowFirstColumn="0" w:firstRowLastColumn="0" w:lastRowFirstColumn="0" w:lastRowLastColumn="0"/>
+        </w:trPr>
+        <w:tc>
+          <w:tcPr>
+            <w:cnfStyle w:val="001000000000" w:firstRow="0" w:lastRow="0" w:firstColumn="1" w:lastColumn="0" w:oddVBand="0" w:evenVBand="0" w:oddHBand="0" w:evenHBand="0" w:firstRowFirstColumn="0" w:firstRowLastColumn="0" w:lastRowFirstColumn="0" w:lastRowLastColumn="0"/>
             <w:tcW w:w="1903" w:type="dxa"/>
-          </w:tcPr>
-          <w:p>
-            <w:pPr>
+            <w:vAlign w:val="center"/>
+          </w:tcPr>
+          <w:p>
+            <w:pPr>
+              <w:jc w:val="center"/>
               <w:rPr>
                 <w:lang w:val="es-ES"/>
               </w:rPr>
@@ -2729,9 +3311,12 @@
         <w:tc>
           <w:tcPr>
             <w:tcW w:w="1743" w:type="dxa"/>
-          </w:tcPr>
-          <w:p>
-            <w:pPr>
+            <w:vAlign w:val="center"/>
+          </w:tcPr>
+          <w:p>
+            <w:pPr>
+              <w:jc w:val="center"/>
+              <w:cnfStyle w:val="100000000000" w:firstRow="1" w:lastRow="0" w:firstColumn="0" w:lastColumn="0" w:oddVBand="0" w:evenVBand="0" w:oddHBand="0" w:evenHBand="0" w:firstRowFirstColumn="0" w:firstRowLastColumn="0" w:lastRowFirstColumn="0" w:lastRowLastColumn="0"/>
               <w:rPr>
                 <w:lang w:val="es-ES"/>
               </w:rPr>
@@ -2747,9 +3332,12 @@
         <w:tc>
           <w:tcPr>
             <w:tcW w:w="1644" w:type="dxa"/>
-          </w:tcPr>
-          <w:p>
-            <w:pPr>
+            <w:vAlign w:val="center"/>
+          </w:tcPr>
+          <w:p>
+            <w:pPr>
+              <w:jc w:val="center"/>
+              <w:cnfStyle w:val="100000000000" w:firstRow="1" w:lastRow="0" w:firstColumn="0" w:lastColumn="0" w:oddVBand="0" w:evenVBand="0" w:oddHBand="0" w:evenHBand="0" w:firstRowFirstColumn="0" w:firstRowLastColumn="0" w:lastRowFirstColumn="0" w:lastRowLastColumn="0"/>
               <w:rPr>
                 <w:lang w:val="es-ES"/>
               </w:rPr>
@@ -2765,9 +3353,12 @@
         <w:tc>
           <w:tcPr>
             <w:tcW w:w="1894" w:type="dxa"/>
-          </w:tcPr>
-          <w:p>
-            <w:pPr>
+            <w:vAlign w:val="center"/>
+          </w:tcPr>
+          <w:p>
+            <w:pPr>
+              <w:jc w:val="center"/>
+              <w:cnfStyle w:val="100000000000" w:firstRow="1" w:lastRow="0" w:firstColumn="0" w:lastColumn="0" w:oddVBand="0" w:evenVBand="0" w:oddHBand="0" w:evenHBand="0" w:firstRowFirstColumn="0" w:firstRowLastColumn="0" w:lastRowFirstColumn="0" w:lastRowLastColumn="0"/>
               <w:rPr>
                 <w:lang w:val="es-ES"/>
               </w:rPr>
@@ -2783,23 +3374,38 @@
         <w:tc>
           <w:tcPr>
             <w:tcW w:w="1644" w:type="dxa"/>
-          </w:tcPr>
-          <w:p>
-            <w:pPr>
-              <w:rPr>
-                <w:lang w:val="es-ES"/>
-              </w:rPr>
-            </w:pPr>
+            <w:vAlign w:val="center"/>
+          </w:tcPr>
+          <w:p>
+            <w:pPr>
+              <w:jc w:val="center"/>
+              <w:cnfStyle w:val="100000000000" w:firstRow="1" w:lastRow="0" w:firstColumn="0" w:lastColumn="0" w:oddVBand="0" w:evenVBand="0" w:oddHBand="0" w:evenHBand="0" w:firstRowFirstColumn="0" w:firstRowLastColumn="0" w:lastRowFirstColumn="0" w:lastRowLastColumn="0"/>
+              <w:rPr>
+                <w:lang w:val="es-ES"/>
+              </w:rPr>
+            </w:pPr>
+            <w:r>
+              <w:rPr>
+                <w:lang w:val="es-ES"/>
+              </w:rPr>
+              <w:t>Clasificación</w:t>
+            </w:r>
           </w:p>
         </w:tc>
       </w:tr>
       <w:tr>
-        <w:tc>
-          <w:tcPr>
+        <w:trPr>
+          <w:cnfStyle w:val="000000100000" w:firstRow="0" w:lastRow="0" w:firstColumn="0" w:lastColumn="0" w:oddVBand="0" w:evenVBand="0" w:oddHBand="1" w:evenHBand="0" w:firstRowFirstColumn="0" w:firstRowLastColumn="0" w:lastRowFirstColumn="0" w:lastRowLastColumn="0"/>
+        </w:trPr>
+        <w:tc>
+          <w:tcPr>
+            <w:cnfStyle w:val="001000000000" w:firstRow="0" w:lastRow="0" w:firstColumn="1" w:lastColumn="0" w:oddVBand="0" w:evenVBand="0" w:oddHBand="0" w:evenHBand="0" w:firstRowFirstColumn="0" w:firstRowLastColumn="0" w:lastRowFirstColumn="0" w:lastRowLastColumn="0"/>
             <w:tcW w:w="1903" w:type="dxa"/>
-          </w:tcPr>
-          <w:p>
-            <w:pPr>
+            <w:vAlign w:val="center"/>
+          </w:tcPr>
+          <w:p>
+            <w:pPr>
+              <w:jc w:val="center"/>
               <w:rPr>
                 <w:lang w:val="es-ES"/>
               </w:rPr>
@@ -2815,9 +3421,12 @@
         <w:tc>
           <w:tcPr>
             <w:tcW w:w="1743" w:type="dxa"/>
-          </w:tcPr>
-          <w:p>
-            <w:pPr>
+            <w:vAlign w:val="center"/>
+          </w:tcPr>
+          <w:p>
+            <w:pPr>
+              <w:jc w:val="center"/>
+              <w:cnfStyle w:val="000000100000" w:firstRow="0" w:lastRow="0" w:firstColumn="0" w:lastColumn="0" w:oddVBand="0" w:evenVBand="0" w:oddHBand="1" w:evenHBand="0" w:firstRowFirstColumn="0" w:firstRowLastColumn="0" w:lastRowFirstColumn="0" w:lastRowLastColumn="0"/>
               <w:rPr>
                 <w:lang w:val="es-ES"/>
               </w:rPr>
@@ -2833,9 +3442,12 @@
         <w:tc>
           <w:tcPr>
             <w:tcW w:w="1644" w:type="dxa"/>
-          </w:tcPr>
-          <w:p>
-            <w:pPr>
+            <w:vAlign w:val="center"/>
+          </w:tcPr>
+          <w:p>
+            <w:pPr>
+              <w:jc w:val="center"/>
+              <w:cnfStyle w:val="000000100000" w:firstRow="0" w:lastRow="0" w:firstColumn="0" w:lastColumn="0" w:oddVBand="0" w:evenVBand="0" w:oddHBand="1" w:evenHBand="0" w:firstRowFirstColumn="0" w:firstRowLastColumn="0" w:lastRowFirstColumn="0" w:lastRowLastColumn="0"/>
               <w:rPr>
                 <w:lang w:val="es-ES"/>
               </w:rPr>
@@ -2851,9 +3463,12 @@
         <w:tc>
           <w:tcPr>
             <w:tcW w:w="1894" w:type="dxa"/>
-          </w:tcPr>
-          <w:p>
-            <w:pPr>
+            <w:vAlign w:val="center"/>
+          </w:tcPr>
+          <w:p>
+            <w:pPr>
+              <w:jc w:val="center"/>
+              <w:cnfStyle w:val="000000100000" w:firstRow="0" w:lastRow="0" w:firstColumn="0" w:lastColumn="0" w:oddVBand="0" w:evenVBand="0" w:oddHBand="1" w:evenHBand="0" w:firstRowFirstColumn="0" w:firstRowLastColumn="0" w:lastRowFirstColumn="0" w:lastRowLastColumn="0"/>
               <w:rPr>
                 <w:lang w:val="es-ES"/>
               </w:rPr>
@@ -2869,23 +3484,35 @@
         <w:tc>
           <w:tcPr>
             <w:tcW w:w="1644" w:type="dxa"/>
-          </w:tcPr>
-          <w:p>
-            <w:pPr>
-              <w:rPr>
-                <w:lang w:val="es-ES"/>
-              </w:rPr>
-            </w:pPr>
+            <w:vAlign w:val="center"/>
+          </w:tcPr>
+          <w:p>
+            <w:pPr>
+              <w:jc w:val="center"/>
+              <w:cnfStyle w:val="000000100000" w:firstRow="0" w:lastRow="0" w:firstColumn="0" w:lastColumn="0" w:oddVBand="0" w:evenVBand="0" w:oddHBand="1" w:evenHBand="0" w:firstRowFirstColumn="0" w:firstRowLastColumn="0" w:lastRowFirstColumn="0" w:lastRowLastColumn="0"/>
+              <w:rPr>
+                <w:lang w:val="es-ES"/>
+              </w:rPr>
+            </w:pPr>
+            <w:r>
+              <w:rPr>
+                <w:lang w:val="es-ES"/>
+              </w:rPr>
+              <w:t>Directo</w:t>
+            </w:r>
           </w:p>
         </w:tc>
       </w:tr>
       <w:tr>
         <w:tc>
           <w:tcPr>
+            <w:cnfStyle w:val="001000000000" w:firstRow="0" w:lastRow="0" w:firstColumn="1" w:lastColumn="0" w:oddVBand="0" w:evenVBand="0" w:oddHBand="0" w:evenHBand="0" w:firstRowFirstColumn="0" w:firstRowLastColumn="0" w:lastRowFirstColumn="0" w:lastRowLastColumn="0"/>
             <w:tcW w:w="1903" w:type="dxa"/>
-          </w:tcPr>
-          <w:p>
-            <w:pPr>
+            <w:vAlign w:val="center"/>
+          </w:tcPr>
+          <w:p>
+            <w:pPr>
+              <w:jc w:val="center"/>
               <w:rPr>
                 <w:lang w:val="es-ES"/>
               </w:rPr>
@@ -2901,9 +3528,12 @@
         <w:tc>
           <w:tcPr>
             <w:tcW w:w="1743" w:type="dxa"/>
-          </w:tcPr>
-          <w:p>
-            <w:pPr>
+            <w:vAlign w:val="center"/>
+          </w:tcPr>
+          <w:p>
+            <w:pPr>
+              <w:jc w:val="center"/>
+              <w:cnfStyle w:val="000000000000" w:firstRow="0" w:lastRow="0" w:firstColumn="0" w:lastColumn="0" w:oddVBand="0" w:evenVBand="0" w:oddHBand="0" w:evenHBand="0" w:firstRowFirstColumn="0" w:firstRowLastColumn="0" w:lastRowFirstColumn="0" w:lastRowLastColumn="0"/>
               <w:rPr>
                 <w:lang w:val="es-ES"/>
               </w:rPr>
@@ -2919,9 +3549,12 @@
         <w:tc>
           <w:tcPr>
             <w:tcW w:w="1644" w:type="dxa"/>
-          </w:tcPr>
-          <w:p>
-            <w:pPr>
+            <w:vAlign w:val="center"/>
+          </w:tcPr>
+          <w:p>
+            <w:pPr>
+              <w:jc w:val="center"/>
+              <w:cnfStyle w:val="000000000000" w:firstRow="0" w:lastRow="0" w:firstColumn="0" w:lastColumn="0" w:oddVBand="0" w:evenVBand="0" w:oddHBand="0" w:evenHBand="0" w:firstRowFirstColumn="0" w:firstRowLastColumn="0" w:lastRowFirstColumn="0" w:lastRowLastColumn="0"/>
               <w:rPr>
                 <w:lang w:val="es-ES"/>
               </w:rPr>
@@ -2937,9 +3570,12 @@
         <w:tc>
           <w:tcPr>
             <w:tcW w:w="1894" w:type="dxa"/>
-          </w:tcPr>
-          <w:p>
-            <w:pPr>
+            <w:vAlign w:val="center"/>
+          </w:tcPr>
+          <w:p>
+            <w:pPr>
+              <w:jc w:val="center"/>
+              <w:cnfStyle w:val="000000000000" w:firstRow="0" w:lastRow="0" w:firstColumn="0" w:lastColumn="0" w:oddVBand="0" w:evenVBand="0" w:oddHBand="0" w:evenHBand="0" w:firstRowFirstColumn="0" w:firstRowLastColumn="0" w:lastRowFirstColumn="0" w:lastRowLastColumn="0"/>
               <w:rPr>
                 <w:lang w:val="es-ES"/>
               </w:rPr>
@@ -2955,23 +3591,38 @@
         <w:tc>
           <w:tcPr>
             <w:tcW w:w="1644" w:type="dxa"/>
-          </w:tcPr>
-          <w:p>
-            <w:pPr>
-              <w:rPr>
-                <w:lang w:val="es-ES"/>
-              </w:rPr>
-            </w:pPr>
+            <w:vAlign w:val="center"/>
+          </w:tcPr>
+          <w:p>
+            <w:pPr>
+              <w:jc w:val="center"/>
+              <w:cnfStyle w:val="000000000000" w:firstRow="0" w:lastRow="0" w:firstColumn="0" w:lastColumn="0" w:oddVBand="0" w:evenVBand="0" w:oddHBand="0" w:evenHBand="0" w:firstRowFirstColumn="0" w:firstRowLastColumn="0" w:lastRowFirstColumn="0" w:lastRowLastColumn="0"/>
+              <w:rPr>
+                <w:lang w:val="es-ES"/>
+              </w:rPr>
+            </w:pPr>
+            <w:r>
+              <w:rPr>
+                <w:lang w:val="es-ES"/>
+              </w:rPr>
+              <w:t>Variable</w:t>
+            </w:r>
           </w:p>
         </w:tc>
       </w:tr>
       <w:tr>
-        <w:tc>
-          <w:tcPr>
+        <w:trPr>
+          <w:cnfStyle w:val="000000100000" w:firstRow="0" w:lastRow="0" w:firstColumn="0" w:lastColumn="0" w:oddVBand="0" w:evenVBand="0" w:oddHBand="1" w:evenHBand="0" w:firstRowFirstColumn="0" w:firstRowLastColumn="0" w:lastRowFirstColumn="0" w:lastRowLastColumn="0"/>
+        </w:trPr>
+        <w:tc>
+          <w:tcPr>
+            <w:cnfStyle w:val="001000000000" w:firstRow="0" w:lastRow="0" w:firstColumn="1" w:lastColumn="0" w:oddVBand="0" w:evenVBand="0" w:oddHBand="0" w:evenHBand="0" w:firstRowFirstColumn="0" w:firstRowLastColumn="0" w:lastRowFirstColumn="0" w:lastRowLastColumn="0"/>
             <w:tcW w:w="1903" w:type="dxa"/>
-          </w:tcPr>
-          <w:p>
-            <w:pPr>
+            <w:vAlign w:val="center"/>
+          </w:tcPr>
+          <w:p>
+            <w:pPr>
+              <w:jc w:val="center"/>
               <w:rPr>
                 <w:lang w:val="es-ES"/>
               </w:rPr>
@@ -2987,9 +3638,12 @@
         <w:tc>
           <w:tcPr>
             <w:tcW w:w="1743" w:type="dxa"/>
-          </w:tcPr>
-          <w:p>
-            <w:pPr>
+            <w:vAlign w:val="center"/>
+          </w:tcPr>
+          <w:p>
+            <w:pPr>
+              <w:jc w:val="center"/>
+              <w:cnfStyle w:val="000000100000" w:firstRow="0" w:lastRow="0" w:firstColumn="0" w:lastColumn="0" w:oddVBand="0" w:evenVBand="0" w:oddHBand="1" w:evenHBand="0" w:firstRowFirstColumn="0" w:firstRowLastColumn="0" w:lastRowFirstColumn="0" w:lastRowLastColumn="0"/>
               <w:rPr>
                 <w:lang w:val="es-ES"/>
               </w:rPr>
@@ -3005,9 +3659,12 @@
         <w:tc>
           <w:tcPr>
             <w:tcW w:w="1644" w:type="dxa"/>
-          </w:tcPr>
-          <w:p>
-            <w:pPr>
+            <w:vAlign w:val="center"/>
+          </w:tcPr>
+          <w:p>
+            <w:pPr>
+              <w:jc w:val="center"/>
+              <w:cnfStyle w:val="000000100000" w:firstRow="0" w:lastRow="0" w:firstColumn="0" w:lastColumn="0" w:oddVBand="0" w:evenVBand="0" w:oddHBand="1" w:evenHBand="0" w:firstRowFirstColumn="0" w:firstRowLastColumn="0" w:lastRowFirstColumn="0" w:lastRowLastColumn="0"/>
               <w:rPr>
                 <w:lang w:val="es-ES"/>
               </w:rPr>
@@ -3023,9 +3680,12 @@
         <w:tc>
           <w:tcPr>
             <w:tcW w:w="1894" w:type="dxa"/>
-          </w:tcPr>
-          <w:p>
-            <w:pPr>
+            <w:vAlign w:val="center"/>
+          </w:tcPr>
+          <w:p>
+            <w:pPr>
+              <w:jc w:val="center"/>
+              <w:cnfStyle w:val="000000100000" w:firstRow="0" w:lastRow="0" w:firstColumn="0" w:lastColumn="0" w:oddVBand="0" w:evenVBand="0" w:oddHBand="1" w:evenHBand="0" w:firstRowFirstColumn="0" w:firstRowLastColumn="0" w:lastRowFirstColumn="0" w:lastRowLastColumn="0"/>
               <w:rPr>
                 <w:lang w:val="es-ES"/>
               </w:rPr>
@@ -3041,23 +3701,35 @@
         <w:tc>
           <w:tcPr>
             <w:tcW w:w="1644" w:type="dxa"/>
-          </w:tcPr>
-          <w:p>
-            <w:pPr>
-              <w:rPr>
-                <w:lang w:val="es-ES"/>
-              </w:rPr>
-            </w:pPr>
+            <w:vAlign w:val="center"/>
+          </w:tcPr>
+          <w:p>
+            <w:pPr>
+              <w:jc w:val="center"/>
+              <w:cnfStyle w:val="000000100000" w:firstRow="0" w:lastRow="0" w:firstColumn="0" w:lastColumn="0" w:oddVBand="0" w:evenVBand="0" w:oddHBand="1" w:evenHBand="0" w:firstRowFirstColumn="0" w:firstRowLastColumn="0" w:lastRowFirstColumn="0" w:lastRowLastColumn="0"/>
+              <w:rPr>
+                <w:lang w:val="es-ES"/>
+              </w:rPr>
+            </w:pPr>
+            <w:r>
+              <w:rPr>
+                <w:lang w:val="es-ES"/>
+              </w:rPr>
+              <w:t>Fijo</w:t>
+            </w:r>
           </w:p>
         </w:tc>
       </w:tr>
       <w:tr>
         <w:tc>
           <w:tcPr>
+            <w:cnfStyle w:val="001000000000" w:firstRow="0" w:lastRow="0" w:firstColumn="1" w:lastColumn="0" w:oddVBand="0" w:evenVBand="0" w:oddHBand="0" w:evenHBand="0" w:firstRowFirstColumn="0" w:firstRowLastColumn="0" w:lastRowFirstColumn="0" w:lastRowLastColumn="0"/>
             <w:tcW w:w="1903" w:type="dxa"/>
-          </w:tcPr>
-          <w:p>
-            <w:pPr>
+            <w:vAlign w:val="center"/>
+          </w:tcPr>
+          <w:p>
+            <w:pPr>
+              <w:jc w:val="center"/>
               <w:rPr>
                 <w:lang w:val="es-ES"/>
               </w:rPr>
@@ -3073,9 +3745,12 @@
         <w:tc>
           <w:tcPr>
             <w:tcW w:w="1743" w:type="dxa"/>
-          </w:tcPr>
-          <w:p>
-            <w:pPr>
+            <w:vAlign w:val="center"/>
+          </w:tcPr>
+          <w:p>
+            <w:pPr>
+              <w:jc w:val="center"/>
+              <w:cnfStyle w:val="000000000000" w:firstRow="0" w:lastRow="0" w:firstColumn="0" w:lastColumn="0" w:oddVBand="0" w:evenVBand="0" w:oddHBand="0" w:evenHBand="0" w:firstRowFirstColumn="0" w:firstRowLastColumn="0" w:lastRowFirstColumn="0" w:lastRowLastColumn="0"/>
               <w:rPr>
                 <w:lang w:val="es-ES"/>
               </w:rPr>
@@ -3091,9 +3766,12 @@
         <w:tc>
           <w:tcPr>
             <w:tcW w:w="1644" w:type="dxa"/>
-          </w:tcPr>
-          <w:p>
-            <w:pPr>
+            <w:vAlign w:val="center"/>
+          </w:tcPr>
+          <w:p>
+            <w:pPr>
+              <w:jc w:val="center"/>
+              <w:cnfStyle w:val="000000000000" w:firstRow="0" w:lastRow="0" w:firstColumn="0" w:lastColumn="0" w:oddVBand="0" w:evenVBand="0" w:oddHBand="0" w:evenHBand="0" w:firstRowFirstColumn="0" w:firstRowLastColumn="0" w:lastRowFirstColumn="0" w:lastRowLastColumn="0"/>
               <w:rPr>
                 <w:lang w:val="es-ES"/>
               </w:rPr>
@@ -3109,9 +3787,12 @@
         <w:tc>
           <w:tcPr>
             <w:tcW w:w="1894" w:type="dxa"/>
-          </w:tcPr>
-          <w:p>
-            <w:pPr>
+            <w:vAlign w:val="center"/>
+          </w:tcPr>
+          <w:p>
+            <w:pPr>
+              <w:jc w:val="center"/>
+              <w:cnfStyle w:val="000000000000" w:firstRow="0" w:lastRow="0" w:firstColumn="0" w:lastColumn="0" w:oddVBand="0" w:evenVBand="0" w:oddHBand="0" w:evenHBand="0" w:firstRowFirstColumn="0" w:firstRowLastColumn="0" w:lastRowFirstColumn="0" w:lastRowLastColumn="0"/>
               <w:rPr>
                 <w:lang w:val="es-ES"/>
               </w:rPr>
@@ -3127,23 +3808,38 @@
         <w:tc>
           <w:tcPr>
             <w:tcW w:w="1644" w:type="dxa"/>
-          </w:tcPr>
-          <w:p>
-            <w:pPr>
-              <w:rPr>
-                <w:lang w:val="es-ES"/>
-              </w:rPr>
-            </w:pPr>
+            <w:vAlign w:val="center"/>
+          </w:tcPr>
+          <w:p>
+            <w:pPr>
+              <w:jc w:val="center"/>
+              <w:cnfStyle w:val="000000000000" w:firstRow="0" w:lastRow="0" w:firstColumn="0" w:lastColumn="0" w:oddVBand="0" w:evenVBand="0" w:oddHBand="0" w:evenHBand="0" w:firstRowFirstColumn="0" w:firstRowLastColumn="0" w:lastRowFirstColumn="0" w:lastRowLastColumn="0"/>
+              <w:rPr>
+                <w:lang w:val="es-ES"/>
+              </w:rPr>
+            </w:pPr>
+            <w:r>
+              <w:rPr>
+                <w:lang w:val="es-ES"/>
+              </w:rPr>
+              <w:t>Indirecto</w:t>
+            </w:r>
           </w:p>
         </w:tc>
       </w:tr>
       <w:tr>
-        <w:tc>
-          <w:tcPr>
+        <w:trPr>
+          <w:cnfStyle w:val="000000100000" w:firstRow="0" w:lastRow="0" w:firstColumn="0" w:lastColumn="0" w:oddVBand="0" w:evenVBand="0" w:oddHBand="1" w:evenHBand="0" w:firstRowFirstColumn="0" w:firstRowLastColumn="0" w:lastRowFirstColumn="0" w:lastRowLastColumn="0"/>
+        </w:trPr>
+        <w:tc>
+          <w:tcPr>
+            <w:cnfStyle w:val="001000000000" w:firstRow="0" w:lastRow="0" w:firstColumn="1" w:lastColumn="0" w:oddVBand="0" w:evenVBand="0" w:oddHBand="0" w:evenHBand="0" w:firstRowFirstColumn="0" w:firstRowLastColumn="0" w:lastRowFirstColumn="0" w:lastRowLastColumn="0"/>
             <w:tcW w:w="1903" w:type="dxa"/>
-          </w:tcPr>
-          <w:p>
-            <w:pPr>
+            <w:vAlign w:val="center"/>
+          </w:tcPr>
+          <w:p>
+            <w:pPr>
+              <w:jc w:val="center"/>
               <w:rPr>
                 <w:lang w:val="es-ES"/>
               </w:rPr>
@@ -3159,9 +3855,12 @@
         <w:tc>
           <w:tcPr>
             <w:tcW w:w="1743" w:type="dxa"/>
-          </w:tcPr>
-          <w:p>
-            <w:pPr>
+            <w:vAlign w:val="center"/>
+          </w:tcPr>
+          <w:p>
+            <w:pPr>
+              <w:jc w:val="center"/>
+              <w:cnfStyle w:val="000000100000" w:firstRow="0" w:lastRow="0" w:firstColumn="0" w:lastColumn="0" w:oddVBand="0" w:evenVBand="0" w:oddHBand="1" w:evenHBand="0" w:firstRowFirstColumn="0" w:firstRowLastColumn="0" w:lastRowFirstColumn="0" w:lastRowLastColumn="0"/>
               <w:rPr>
                 <w:lang w:val="es-ES"/>
               </w:rPr>
@@ -3177,9 +3876,12 @@
         <w:tc>
           <w:tcPr>
             <w:tcW w:w="1644" w:type="dxa"/>
-          </w:tcPr>
-          <w:p>
-            <w:pPr>
+            <w:vAlign w:val="center"/>
+          </w:tcPr>
+          <w:p>
+            <w:pPr>
+              <w:jc w:val="center"/>
+              <w:cnfStyle w:val="000000100000" w:firstRow="0" w:lastRow="0" w:firstColumn="0" w:lastColumn="0" w:oddVBand="0" w:evenVBand="0" w:oddHBand="1" w:evenHBand="0" w:firstRowFirstColumn="0" w:firstRowLastColumn="0" w:lastRowFirstColumn="0" w:lastRowLastColumn="0"/>
               <w:rPr>
                 <w:lang w:val="es-ES"/>
               </w:rPr>
@@ -3195,9 +3897,12 @@
         <w:tc>
           <w:tcPr>
             <w:tcW w:w="1894" w:type="dxa"/>
-          </w:tcPr>
-          <w:p>
-            <w:pPr>
+            <w:vAlign w:val="center"/>
+          </w:tcPr>
+          <w:p>
+            <w:pPr>
+              <w:jc w:val="center"/>
+              <w:cnfStyle w:val="000000100000" w:firstRow="0" w:lastRow="0" w:firstColumn="0" w:lastColumn="0" w:oddVBand="0" w:evenVBand="0" w:oddHBand="1" w:evenHBand="0" w:firstRowFirstColumn="0" w:firstRowLastColumn="0" w:lastRowFirstColumn="0" w:lastRowLastColumn="0"/>
               <w:rPr>
                 <w:lang w:val="es-ES"/>
               </w:rPr>
@@ -3213,13 +3918,22 @@
         <w:tc>
           <w:tcPr>
             <w:tcW w:w="1644" w:type="dxa"/>
-          </w:tcPr>
-          <w:p>
-            <w:pPr>
-              <w:rPr>
-                <w:lang w:val="es-ES"/>
-              </w:rPr>
-            </w:pPr>
+            <w:vAlign w:val="center"/>
+          </w:tcPr>
+          <w:p>
+            <w:pPr>
+              <w:jc w:val="center"/>
+              <w:cnfStyle w:val="000000100000" w:firstRow="0" w:lastRow="0" w:firstColumn="0" w:lastColumn="0" w:oddVBand="0" w:evenVBand="0" w:oddHBand="1" w:evenHBand="0" w:firstRowFirstColumn="0" w:firstRowLastColumn="0" w:lastRowFirstColumn="0" w:lastRowLastColumn="0"/>
+              <w:rPr>
+                <w:lang w:val="es-ES"/>
+              </w:rPr>
+            </w:pPr>
+            <w:r>
+              <w:rPr>
+                <w:lang w:val="es-ES"/>
+              </w:rPr>
+              <w:t>Variable</w:t>
+            </w:r>
           </w:p>
         </w:tc>
       </w:tr>
@@ -3265,8 +3979,12 @@
           <w:lang w:val="es-ES"/>
         </w:rPr>
       </w:pPr>
+      <w:bookmarkStart w:id="0" w:name="_GoBack"/>
+      <w:bookmarkEnd w:id="0"/>
     </w:p>
     <w:sectPr>
+      <w:headerReference w:type="default" r:id="rId7"/>
+      <w:footerReference w:type="default" r:id="rId8"/>
       <w:pgSz w:w="12240" w:h="15840"/>
       <w:pgMar w:top="1417" w:right="1701" w:bottom="1417" w:left="1701" w:header="708" w:footer="708" w:gutter="0"/>
       <w:cols w:space="708"/>
@@ -3276,8 +3994,376 @@
 </w:document>
 </file>
 
+<file path=word/endnotes.xml><?xml version="1.0" encoding="utf-8"?>
+<w:endnotes xmlns:wpc="http://schemas.microsoft.com/office/word/2010/wordprocessingCanvas" xmlns:mc="http://schemas.openxmlformats.org/markup-compatibility/2006" xmlns:o="urn:schemas-microsoft-com:office:office" xmlns:r="http://schemas.openxmlformats.org/officeDocument/2006/relationships" xmlns:m="http://schemas.openxmlformats.org/officeDocument/2006/math" xmlns:v="urn:schemas-microsoft-com:vml" xmlns:wp14="http://schemas.microsoft.com/office/word/2010/wordprocessingDrawing" xmlns:wp="http://schemas.openxmlformats.org/drawingml/2006/wordprocessingDrawing" xmlns:w10="urn:schemas-microsoft-com:office:word" xmlns:w="http://schemas.openxmlformats.org/wordprocessingml/2006/main" xmlns:w14="http://schemas.microsoft.com/office/word/2010/wordml" xmlns:w15="http://schemas.microsoft.com/office/word/2012/wordml" xmlns:wpg="http://schemas.microsoft.com/office/word/2010/wordprocessingGroup" xmlns:wpi="http://schemas.microsoft.com/office/word/2010/wordprocessingInk" xmlns:wne="http://schemas.microsoft.com/office/word/2006/wordml" xmlns:wps="http://schemas.microsoft.com/office/word/2010/wordprocessingShape" mc:Ignorable="w14 w15 wp14">
+  <w:endnote w:type="separator" w:id="-1">
+    <w:p>
+      <w:pPr>
+        <w:spacing w:after="0" w:line="240" w:lineRule="auto"/>
+      </w:pPr>
+      <w:r>
+        <w:separator/>
+      </w:r>
+    </w:p>
+  </w:endnote>
+  <w:endnote w:type="continuationSeparator" w:id="0">
+    <w:p>
+      <w:pPr>
+        <w:spacing w:after="0" w:line="240" w:lineRule="auto"/>
+      </w:pPr>
+      <w:r>
+        <w:continuationSeparator/>
+      </w:r>
+    </w:p>
+  </w:endnote>
+</w:endnotes>
+</file>
+
+<file path=word/footer1.xml><?xml version="1.0" encoding="utf-8"?>
+<w:ftr xmlns:wpc="http://schemas.microsoft.com/office/word/2010/wordprocessingCanvas" xmlns:mc="http://schemas.openxmlformats.org/markup-compatibility/2006" xmlns:o="urn:schemas-microsoft-com:office:office" xmlns:r="http://schemas.openxmlformats.org/officeDocument/2006/relationships" xmlns:m="http://schemas.openxmlformats.org/officeDocument/2006/math" xmlns:v="urn:schemas-microsoft-com:vml" xmlns:wp14="http://schemas.microsoft.com/office/word/2010/wordprocessingDrawing" xmlns:wp="http://schemas.openxmlformats.org/drawingml/2006/wordprocessingDrawing" xmlns:w10="urn:schemas-microsoft-com:office:word" xmlns:w="http://schemas.openxmlformats.org/wordprocessingml/2006/main" xmlns:w14="http://schemas.microsoft.com/office/word/2010/wordml" xmlns:w15="http://schemas.microsoft.com/office/word/2012/wordml" xmlns:wpg="http://schemas.microsoft.com/office/word/2010/wordprocessingGroup" xmlns:wpi="http://schemas.microsoft.com/office/word/2010/wordprocessingInk" xmlns:wne="http://schemas.microsoft.com/office/word/2006/wordml" xmlns:wps="http://schemas.microsoft.com/office/word/2010/wordprocessingShape" mc:Ignorable="w14 w15 wp14">
+  <w:p>
+    <w:pPr>
+      <w:pStyle w:val="Piedepgina"/>
+    </w:pPr>
+    <w:r>
+      <w:rPr>
+        <w:noProof/>
+        <w:lang w:eastAsia="es-MX"/>
+      </w:rPr>
+      <w:drawing>
+        <wp:anchor distT="0" distB="0" distL="114300" distR="114300" simplePos="0" relativeHeight="251663360" behindDoc="1" locked="0" layoutInCell="1" allowOverlap="1" wp14:anchorId="25A2501B" wp14:editId="5EE7F13A">
+          <wp:simplePos x="0" y="0"/>
+          <wp:positionH relativeFrom="page">
+            <wp:posOffset>-19050</wp:posOffset>
+          </wp:positionH>
+          <wp:positionV relativeFrom="page">
+            <wp:posOffset>9058275</wp:posOffset>
+          </wp:positionV>
+          <wp:extent cx="7762875" cy="1076325"/>
+          <wp:effectExtent l="0" t="0" r="9525" b="9525"/>
+          <wp:wrapNone/>
+          <wp:docPr id="3" name="Imagen 3"/>
+          <wp:cNvGraphicFramePr>
+            <a:graphicFrameLocks xmlns:a="http://schemas.openxmlformats.org/drawingml/2006/main" noChangeAspect="1"/>
+          </wp:cNvGraphicFramePr>
+          <a:graphic xmlns:a="http://schemas.openxmlformats.org/drawingml/2006/main">
+            <a:graphicData uri="http://schemas.openxmlformats.org/drawingml/2006/picture">
+              <pic:pic xmlns:pic="http://schemas.openxmlformats.org/drawingml/2006/picture">
+                <pic:nvPicPr>
+                  <pic:cNvPr id="0" name="Picture 2"/>
+                  <pic:cNvPicPr>
+                    <a:picLocks noChangeAspect="1" noChangeArrowheads="1"/>
+                  </pic:cNvPicPr>
+                </pic:nvPicPr>
+                <pic:blipFill>
+                  <a:blip r:embed="rId1">
+                    <a:extLst>
+                      <a:ext uri="{28A0092B-C50C-407E-A947-70E740481C1C}">
+                        <a14:useLocalDpi xmlns:a14="http://schemas.microsoft.com/office/drawing/2010/main" val="0"/>
+                      </a:ext>
+                    </a:extLst>
+                  </a:blip>
+                  <a:srcRect/>
+                  <a:stretch>
+                    <a:fillRect/>
+                  </a:stretch>
+                </pic:blipFill>
+                <pic:spPr bwMode="auto">
+                  <a:xfrm rot="10800000">
+                    <a:off x="0" y="0"/>
+                    <a:ext cx="7762875" cy="1076325"/>
+                  </a:xfrm>
+                  <a:prstGeom prst="rect">
+                    <a:avLst/>
+                  </a:prstGeom>
+                  <a:noFill/>
+                  <a:ln>
+                    <a:noFill/>
+                  </a:ln>
+                </pic:spPr>
+              </pic:pic>
+            </a:graphicData>
+          </a:graphic>
+          <wp14:sizeRelH relativeFrom="margin">
+            <wp14:pctWidth>0</wp14:pctWidth>
+          </wp14:sizeRelH>
+          <wp14:sizeRelV relativeFrom="margin">
+            <wp14:pctHeight>0</wp14:pctHeight>
+          </wp14:sizeRelV>
+        </wp:anchor>
+      </w:drawing>
+    </w:r>
+  </w:p>
+</w:ftr>
+</file>
+
+<file path=word/footnotes.xml><?xml version="1.0" encoding="utf-8"?>
+<w:footnotes xmlns:wpc="http://schemas.microsoft.com/office/word/2010/wordprocessingCanvas" xmlns:mc="http://schemas.openxmlformats.org/markup-compatibility/2006" xmlns:o="urn:schemas-microsoft-com:office:office" xmlns:r="http://schemas.openxmlformats.org/officeDocument/2006/relationships" xmlns:m="http://schemas.openxmlformats.org/officeDocument/2006/math" xmlns:v="urn:schemas-microsoft-com:vml" xmlns:wp14="http://schemas.microsoft.com/office/word/2010/wordprocessingDrawing" xmlns:wp="http://schemas.openxmlformats.org/drawingml/2006/wordprocessingDrawing" xmlns:w10="urn:schemas-microsoft-com:office:word" xmlns:w="http://schemas.openxmlformats.org/wordprocessingml/2006/main" xmlns:w14="http://schemas.microsoft.com/office/word/2010/wordml" xmlns:w15="http://schemas.microsoft.com/office/word/2012/wordml" xmlns:wpg="http://schemas.microsoft.com/office/word/2010/wordprocessingGroup" xmlns:wpi="http://schemas.microsoft.com/office/word/2010/wordprocessingInk" xmlns:wne="http://schemas.microsoft.com/office/word/2006/wordml" xmlns:wps="http://schemas.microsoft.com/office/word/2010/wordprocessingShape" mc:Ignorable="w14 w15 wp14">
+  <w:footnote w:type="separator" w:id="-1">
+    <w:p>
+      <w:pPr>
+        <w:spacing w:after="0" w:line="240" w:lineRule="auto"/>
+      </w:pPr>
+      <w:r>
+        <w:separator/>
+      </w:r>
+    </w:p>
+  </w:footnote>
+  <w:footnote w:type="continuationSeparator" w:id="0">
+    <w:p>
+      <w:pPr>
+        <w:spacing w:after="0" w:line="240" w:lineRule="auto"/>
+      </w:pPr>
+      <w:r>
+        <w:continuationSeparator/>
+      </w:r>
+    </w:p>
+  </w:footnote>
+</w:footnotes>
+</file>
+
+<file path=word/header1.xml><?xml version="1.0" encoding="utf-8"?>
+<w:hdr xmlns:wpc="http://schemas.microsoft.com/office/word/2010/wordprocessingCanvas" xmlns:mc="http://schemas.openxmlformats.org/markup-compatibility/2006" xmlns:o="urn:schemas-microsoft-com:office:office" xmlns:r="http://schemas.openxmlformats.org/officeDocument/2006/relationships" xmlns:m="http://schemas.openxmlformats.org/officeDocument/2006/math" xmlns:v="urn:schemas-microsoft-com:vml" xmlns:wp14="http://schemas.microsoft.com/office/word/2010/wordprocessingDrawing" xmlns:wp="http://schemas.openxmlformats.org/drawingml/2006/wordprocessingDrawing" xmlns:w10="urn:schemas-microsoft-com:office:word" xmlns:w="http://schemas.openxmlformats.org/wordprocessingml/2006/main" xmlns:w14="http://schemas.microsoft.com/office/word/2010/wordml" xmlns:w15="http://schemas.microsoft.com/office/word/2012/wordml" xmlns:wpg="http://schemas.microsoft.com/office/word/2010/wordprocessingGroup" xmlns:wpi="http://schemas.microsoft.com/office/word/2010/wordprocessingInk" xmlns:wne="http://schemas.microsoft.com/office/word/2006/wordml" xmlns:wps="http://schemas.microsoft.com/office/word/2010/wordprocessingShape" mc:Ignorable="w14 w15 wp14">
+  <w:p>
+    <w:pPr>
+      <w:tabs>
+        <w:tab w:val="left" w:pos="10005"/>
+      </w:tabs>
+      <w:jc w:val="center"/>
+    </w:pPr>
+    <w:r>
+      <w:rPr>
+        <w:rFonts w:ascii="Arial" w:hAnsi="Arial" w:cs="Arial"/>
+        <w:noProof/>
+        <w:lang w:eastAsia="es-MX"/>
+      </w:rPr>
+      <w:drawing>
+        <wp:anchor distT="0" distB="0" distL="114300" distR="114300" simplePos="0" relativeHeight="251660288" behindDoc="0" locked="0" layoutInCell="1" allowOverlap="1" wp14:anchorId="41125790" wp14:editId="77B5FA76">
+          <wp:simplePos x="0" y="0"/>
+          <wp:positionH relativeFrom="column">
+            <wp:posOffset>5420995</wp:posOffset>
+          </wp:positionH>
+          <wp:positionV relativeFrom="paragraph">
+            <wp:posOffset>-214630</wp:posOffset>
+          </wp:positionV>
+          <wp:extent cx="1093024" cy="677494"/>
+          <wp:effectExtent l="0" t="0" r="0" b="8890"/>
+          <wp:wrapNone/>
+          <wp:docPr id="4" name="Imagen 4" descr="BlueSkyLogo"/>
+          <wp:cNvGraphicFramePr>
+            <a:graphicFrameLocks xmlns:a="http://schemas.openxmlformats.org/drawingml/2006/main" noChangeAspect="1"/>
+          </wp:cNvGraphicFramePr>
+          <a:graphic xmlns:a="http://schemas.openxmlformats.org/drawingml/2006/main">
+            <a:graphicData uri="http://schemas.openxmlformats.org/drawingml/2006/picture">
+              <pic:pic xmlns:pic="http://schemas.openxmlformats.org/drawingml/2006/picture">
+                <pic:nvPicPr>
+                  <pic:cNvPr id="0" name="Picture 3" descr="BlueSkyLogo"/>
+                  <pic:cNvPicPr>
+                    <a:picLocks noChangeAspect="1" noChangeArrowheads="1"/>
+                  </pic:cNvPicPr>
+                </pic:nvPicPr>
+                <pic:blipFill>
+                  <a:blip r:embed="rId1" cstate="print">
+                    <a:extLst>
+                      <a:ext uri="{28A0092B-C50C-407E-A947-70E740481C1C}">
+                        <a14:useLocalDpi xmlns:a14="http://schemas.microsoft.com/office/drawing/2010/main" val="0"/>
+                      </a:ext>
+                    </a:extLst>
+                  </a:blip>
+                  <a:srcRect/>
+                  <a:stretch>
+                    <a:fillRect/>
+                  </a:stretch>
+                </pic:blipFill>
+                <pic:spPr bwMode="auto">
+                  <a:xfrm>
+                    <a:off x="0" y="0"/>
+                    <a:ext cx="1093024" cy="677494"/>
+                  </a:xfrm>
+                  <a:prstGeom prst="rect">
+                    <a:avLst/>
+                  </a:prstGeom>
+                  <a:noFill/>
+                  <a:ln>
+                    <a:noFill/>
+                  </a:ln>
+                </pic:spPr>
+              </pic:pic>
+            </a:graphicData>
+          </a:graphic>
+          <wp14:sizeRelH relativeFrom="page">
+            <wp14:pctWidth>0</wp14:pctWidth>
+          </wp14:sizeRelH>
+          <wp14:sizeRelV relativeFrom="page">
+            <wp14:pctHeight>0</wp14:pctHeight>
+          </wp14:sizeRelV>
+        </wp:anchor>
+      </w:drawing>
+    </w:r>
+    <w:r>
+      <w:rPr>
+        <w:noProof/>
+        <w:lang w:eastAsia="es-MX"/>
+      </w:rPr>
+      <mc:AlternateContent>
+        <mc:Choice Requires="wps">
+          <w:drawing>
+            <wp:anchor distT="0" distB="0" distL="114300" distR="114300" simplePos="0" relativeHeight="251659264" behindDoc="0" locked="0" layoutInCell="1" allowOverlap="1" wp14:anchorId="24FD6541" wp14:editId="282225D6">
+              <wp:simplePos x="0" y="0"/>
+              <wp:positionH relativeFrom="margin">
+                <wp:posOffset>1405890</wp:posOffset>
+              </wp:positionH>
+              <wp:positionV relativeFrom="paragraph">
+                <wp:posOffset>234315</wp:posOffset>
+              </wp:positionV>
+              <wp:extent cx="2774022" cy="0"/>
+              <wp:effectExtent l="57150" t="38100" r="83820" b="95250"/>
+              <wp:wrapNone/>
+              <wp:docPr id="2" name="Conector recto 2"/>
+              <wp:cNvGraphicFramePr/>
+              <a:graphic xmlns:a="http://schemas.openxmlformats.org/drawingml/2006/main">
+                <a:graphicData uri="http://schemas.microsoft.com/office/word/2010/wordprocessingShape">
+                  <wps:wsp>
+                    <wps:cNvCnPr/>
+                    <wps:spPr>
+                      <a:xfrm flipV="1">
+                        <a:off x="0" y="0"/>
+                        <a:ext cx="2774022" cy="0"/>
+                      </a:xfrm>
+                      <a:prstGeom prst="line">
+                        <a:avLst/>
+                      </a:prstGeom>
+                    </wps:spPr>
+                    <wps:style>
+                      <a:lnRef idx="3">
+                        <a:schemeClr val="accent1"/>
+                      </a:lnRef>
+                      <a:fillRef idx="0">
+                        <a:schemeClr val="accent1"/>
+                      </a:fillRef>
+                      <a:effectRef idx="2">
+                        <a:schemeClr val="accent1"/>
+                      </a:effectRef>
+                      <a:fontRef idx="minor">
+                        <a:schemeClr val="tx1"/>
+                      </a:fontRef>
+                    </wps:style>
+                    <wps:bodyPr/>
+                  </wps:wsp>
+                </a:graphicData>
+              </a:graphic>
+              <wp14:sizeRelH relativeFrom="margin">
+                <wp14:pctWidth>0</wp14:pctWidth>
+              </wp14:sizeRelH>
+              <wp14:sizeRelV relativeFrom="margin">
+                <wp14:pctHeight>0</wp14:pctHeight>
+              </wp14:sizeRelV>
+            </wp:anchor>
+          </w:drawing>
+        </mc:Choice>
+        <mc:Fallback>
+          <w:pict>
+            <v:line w14:anchorId="0A660C4A" id="Conector recto 2" o:spid="_x0000_s1026" style="position:absolute;flip:y;z-index:251659264;visibility:visible;mso-wrap-style:square;mso-width-percent:0;mso-height-percent:0;mso-wrap-distance-left:9pt;mso-wrap-distance-top:0;mso-wrap-distance-right:9pt;mso-wrap-distance-bottom:0;mso-position-horizontal:absolute;mso-position-horizontal-relative:margin;mso-position-vertical:absolute;mso-position-vertical-relative:text;mso-width-percent:0;mso-height-percent:0;mso-width-relative:margin;mso-height-relative:margin" from="110.7pt,18.45pt" to="329.15pt,18.45pt" o:gfxdata="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" strokecolor="#5b9bd5 [3204]" strokeweight="1.5pt">
+              <v:stroke joinstyle="miter"/>
+              <w10:wrap anchorx="margin"/>
+            </v:line>
+          </w:pict>
+        </mc:Fallback>
+      </mc:AlternateContent>
+    </w:r>
+    <w:r>
+      <w:rPr>
+        <w:rFonts w:ascii="Arial" w:hAnsi="Arial" w:cs="Arial"/>
+        <w:noProof/>
+        <w:lang w:eastAsia="es-MX"/>
+      </w:rPr>
+      <w:drawing>
+        <wp:anchor distT="0" distB="0" distL="114300" distR="114300" simplePos="0" relativeHeight="251661312" behindDoc="0" locked="0" layoutInCell="1" allowOverlap="1" wp14:anchorId="77B18EA8" wp14:editId="71BAC3FB">
+          <wp:simplePos x="0" y="0"/>
+          <wp:positionH relativeFrom="column">
+            <wp:posOffset>-859790</wp:posOffset>
+          </wp:positionH>
+          <wp:positionV relativeFrom="paragraph">
+            <wp:posOffset>-294574</wp:posOffset>
+          </wp:positionV>
+          <wp:extent cx="1148487" cy="706940"/>
+          <wp:effectExtent l="0" t="0" r="0" b="0"/>
+          <wp:wrapNone/>
+          <wp:docPr id="1" name="Imagen 1" descr="LogoPetSitting"/>
+          <wp:cNvGraphicFramePr>
+            <a:graphicFrameLocks xmlns:a="http://schemas.openxmlformats.org/drawingml/2006/main" noChangeAspect="1"/>
+          </wp:cNvGraphicFramePr>
+          <a:graphic xmlns:a="http://schemas.openxmlformats.org/drawingml/2006/main">
+            <a:graphicData uri="http://schemas.openxmlformats.org/drawingml/2006/picture">
+              <pic:pic xmlns:pic="http://schemas.openxmlformats.org/drawingml/2006/picture">
+                <pic:nvPicPr>
+                  <pic:cNvPr id="0" name="Picture 1" descr="LogoPetSitting"/>
+                  <pic:cNvPicPr>
+                    <a:picLocks noChangeAspect="1" noChangeArrowheads="1"/>
+                  </pic:cNvPicPr>
+                </pic:nvPicPr>
+                <pic:blipFill>
+                  <a:blip r:embed="rId2" cstate="print">
+                    <a:extLst>
+                      <a:ext uri="{28A0092B-C50C-407E-A947-70E740481C1C}">
+                        <a14:useLocalDpi xmlns:a14="http://schemas.microsoft.com/office/drawing/2010/main" val="0"/>
+                      </a:ext>
+                    </a:extLst>
+                  </a:blip>
+                  <a:srcRect/>
+                  <a:stretch>
+                    <a:fillRect/>
+                  </a:stretch>
+                </pic:blipFill>
+                <pic:spPr bwMode="auto">
+                  <a:xfrm>
+                    <a:off x="0" y="0"/>
+                    <a:ext cx="1148487" cy="706940"/>
+                  </a:xfrm>
+                  <a:prstGeom prst="rect">
+                    <a:avLst/>
+                  </a:prstGeom>
+                  <a:noFill/>
+                  <a:ln>
+                    <a:noFill/>
+                  </a:ln>
+                </pic:spPr>
+              </pic:pic>
+            </a:graphicData>
+          </a:graphic>
+          <wp14:sizeRelH relativeFrom="page">
+            <wp14:pctWidth>0</wp14:pctWidth>
+          </wp14:sizeRelH>
+          <wp14:sizeRelV relativeFrom="page">
+            <wp14:pctHeight>0</wp14:pctHeight>
+          </wp14:sizeRelV>
+        </wp:anchor>
+      </w:drawing>
+    </w:r>
+    <w:r>
+      <w:rPr>
+        <w:rFonts w:ascii="Arial" w:hAnsi="Arial" w:cs="Arial"/>
+        <w:noProof/>
+        <w:lang w:val="es-ES" w:eastAsia="es-ES"/>
+      </w:rPr>
+      <w:t xml:space="preserve">       </w:t>
+    </w:r>
+  </w:p>
+  <w:p>
+    <w:pPr>
+      <w:pStyle w:val="Encabezado"/>
+    </w:pPr>
+  </w:p>
+  <w:p>
+    <w:pPr>
+      <w:pStyle w:val="Encabezado"/>
+    </w:pPr>
+  </w:p>
+</w:hdr>
+</file>
+
 <file path=word/numbering.xml><?xml version="1.0" encoding="utf-8"?>
-<w:numbering xmlns:wpc="http://schemas.microsoft.com/office/word/2010/wordprocessingCanvas" xmlns:cx="http://schemas.microsoft.com/office/drawing/2014/chartex" xmlns:cx1="http://schemas.microsoft.com/office/drawing/2015/9/8/chartex" xmlns:mc="http://schemas.openxmlformats.org/markup-compatibility/2006" xmlns:o="urn:schemas-microsoft-com:office:office" xmlns:r="http://schemas.openxmlformats.org/officeDocument/2006/relationships" xmlns:m="http://schemas.openxmlformats.org/officeDocument/2006/math" xmlns:v="urn:schemas-microsoft-com:vml" xmlns:wp14="http://schemas.microsoft.com/office/word/2010/wordprocessingDrawing" xmlns:wp="http://schemas.openxmlformats.org/drawingml/2006/wordprocessingDrawing" xmlns:w10="urn:schemas-microsoft-com:office:word" xmlns:w="http://schemas.openxmlformats.org/wordprocessingml/2006/main" xmlns:w14="http://schemas.microsoft.com/office/word/2010/wordml" xmlns:w15="http://schemas.microsoft.com/office/word/2012/wordml" xmlns:w16se="http://schemas.microsoft.com/office/word/2015/wordml/symex" xmlns:wpg="http://schemas.microsoft.com/office/word/2010/wordprocessingGroup" xmlns:wpi="http://schemas.microsoft.com/office/word/2010/wordprocessingInk" xmlns:wne="http://schemas.microsoft.com/office/word/2006/wordml" xmlns:wps="http://schemas.microsoft.com/office/word/2010/wordprocessingShape" mc:Ignorable="w14 w15 w16se wp14">
+<w:numbering xmlns:wpc="http://schemas.microsoft.com/office/word/2010/wordprocessingCanvas" xmlns:mc="http://schemas.openxmlformats.org/markup-compatibility/2006" xmlns:o="urn:schemas-microsoft-com:office:office" xmlns:r="http://schemas.openxmlformats.org/officeDocument/2006/relationships" xmlns:m="http://schemas.openxmlformats.org/officeDocument/2006/math" xmlns:v="urn:schemas-microsoft-com:vml" xmlns:wp14="http://schemas.microsoft.com/office/word/2010/wordprocessingDrawing" xmlns:wp="http://schemas.openxmlformats.org/drawingml/2006/wordprocessingDrawing" xmlns:w10="urn:schemas-microsoft-com:office:word" xmlns:w="http://schemas.openxmlformats.org/wordprocessingml/2006/main" xmlns:w14="http://schemas.microsoft.com/office/word/2010/wordml" xmlns:w15="http://schemas.microsoft.com/office/word/2012/wordml" xmlns:wpg="http://schemas.microsoft.com/office/word/2010/wordprocessingGroup" xmlns:wpi="http://schemas.microsoft.com/office/word/2010/wordprocessingInk" xmlns:wne="http://schemas.microsoft.com/office/word/2006/wordml" xmlns:wps="http://schemas.microsoft.com/office/word/2010/wordprocessingShape" mc:Ignorable="w14 w15 wp14">
   <w:abstractNum w:abstractNumId="0" w15:restartNumberingAfterBreak="0">
     <w:nsid w:val="1499680C"/>
     <w:multiLevelType w:val="hybridMultilevel"/>
@@ -3727,7 +4813,7 @@
 </file>
 
 <file path=word/styles.xml><?xml version="1.0" encoding="utf-8"?>
-<w:styles xmlns:mc="http://schemas.openxmlformats.org/markup-compatibility/2006" xmlns:r="http://schemas.openxmlformats.org/officeDocument/2006/relationships" xmlns:w="http://schemas.openxmlformats.org/wordprocessingml/2006/main" xmlns:w14="http://schemas.microsoft.com/office/word/2010/wordml" xmlns:w15="http://schemas.microsoft.com/office/word/2012/wordml" xmlns:w16se="http://schemas.microsoft.com/office/word/2015/wordml/symex" mc:Ignorable="w14 w15 w16se">
+<w:styles xmlns:mc="http://schemas.openxmlformats.org/markup-compatibility/2006" xmlns:r="http://schemas.openxmlformats.org/officeDocument/2006/relationships" xmlns:w="http://schemas.openxmlformats.org/wordprocessingml/2006/main" xmlns:w14="http://schemas.microsoft.com/office/word/2010/wordml" xmlns:w15="http://schemas.microsoft.com/office/word/2012/wordml" mc:Ignorable="w14 w15">
   <w:docDefaults>
     <w:rPrDefault>
       <w:rPr>
@@ -4180,6 +5266,208 @@
       <w:contextualSpacing/>
     </w:pPr>
   </w:style>
+  <w:style w:type="table" w:styleId="Tabladecuadrcula4-nfasis1">
+    <w:name w:val="Grid Table 4 Accent 1"/>
+    <w:basedOn w:val="Tablanormal"/>
+    <w:uiPriority w:val="49"/>
+    <w:rsid w:val="00B526BE"/>
+    <w:pPr>
+      <w:spacing w:after="0" w:line="240" w:lineRule="auto"/>
+    </w:pPr>
+    <w:tblPr>
+      <w:tblStyleRowBandSize w:val="1"/>
+      <w:tblStyleColBandSize w:val="1"/>
+      <w:tblBorders>
+        <w:top w:val="single" w:sz="4" w:space="0" w:color="9CC2E5" w:themeColor="accent1" w:themeTint="99"/>
+        <w:left w:val="single" w:sz="4" w:space="0" w:color="9CC2E5" w:themeColor="accent1" w:themeTint="99"/>
+        <w:bottom w:val="single" w:sz="4" w:space="0" w:color="9CC2E5" w:themeColor="accent1" w:themeTint="99"/>
+        <w:right w:val="single" w:sz="4" w:space="0" w:color="9CC2E5" w:themeColor="accent1" w:themeTint="99"/>
+        <w:insideH w:val="single" w:sz="4" w:space="0" w:color="9CC2E5" w:themeColor="accent1" w:themeTint="99"/>
+        <w:insideV w:val="single" w:sz="4" w:space="0" w:color="9CC2E5" w:themeColor="accent1" w:themeTint="99"/>
+      </w:tblBorders>
+    </w:tblPr>
+    <w:tblStylePr w:type="firstRow">
+      <w:rPr>
+        <w:b/>
+        <w:bCs/>
+        <w:color w:val="FFFFFF" w:themeColor="background1"/>
+      </w:rPr>
+      <w:tblPr/>
+      <w:tcPr>
+        <w:tcBorders>
+          <w:top w:val="single" w:sz="4" w:space="0" w:color="5B9BD5" w:themeColor="accent1"/>
+          <w:left w:val="single" w:sz="4" w:space="0" w:color="5B9BD5" w:themeColor="accent1"/>
+          <w:bottom w:val="single" w:sz="4" w:space="0" w:color="5B9BD5" w:themeColor="accent1"/>
+          <w:right w:val="single" w:sz="4" w:space="0" w:color="5B9BD5" w:themeColor="accent1"/>
+          <w:insideH w:val="nil"/>
+          <w:insideV w:val="nil"/>
+        </w:tcBorders>
+        <w:shd w:val="clear" w:color="auto" w:fill="5B9BD5" w:themeFill="accent1"/>
+      </w:tcPr>
+    </w:tblStylePr>
+    <w:tblStylePr w:type="lastRow">
+      <w:rPr>
+        <w:b/>
+        <w:bCs/>
+      </w:rPr>
+      <w:tblPr/>
+      <w:tcPr>
+        <w:tcBorders>
+          <w:top w:val="double" w:sz="4" w:space="0" w:color="5B9BD5" w:themeColor="accent1"/>
+        </w:tcBorders>
+      </w:tcPr>
+    </w:tblStylePr>
+    <w:tblStylePr w:type="firstCol">
+      <w:rPr>
+        <w:b/>
+        <w:bCs/>
+      </w:rPr>
+    </w:tblStylePr>
+    <w:tblStylePr w:type="lastCol">
+      <w:rPr>
+        <w:b/>
+        <w:bCs/>
+      </w:rPr>
+    </w:tblStylePr>
+    <w:tblStylePr w:type="band1Vert">
+      <w:tblPr/>
+      <w:tcPr>
+        <w:shd w:val="clear" w:color="auto" w:fill="DEEAF6" w:themeFill="accent1" w:themeFillTint="33"/>
+      </w:tcPr>
+    </w:tblStylePr>
+    <w:tblStylePr w:type="band1Horz">
+      <w:tblPr/>
+      <w:tcPr>
+        <w:shd w:val="clear" w:color="auto" w:fill="DEEAF6" w:themeFill="accent1" w:themeFillTint="33"/>
+      </w:tcPr>
+    </w:tblStylePr>
+  </w:style>
+  <w:style w:type="table" w:styleId="Tabladecuadrcula4-nfasis5">
+    <w:name w:val="Grid Table 4 Accent 5"/>
+    <w:basedOn w:val="Tablanormal"/>
+    <w:uiPriority w:val="49"/>
+    <w:rsid w:val="004D54E2"/>
+    <w:pPr>
+      <w:spacing w:after="0" w:line="240" w:lineRule="auto"/>
+    </w:pPr>
+    <w:tblPr>
+      <w:tblStyleRowBandSize w:val="1"/>
+      <w:tblStyleColBandSize w:val="1"/>
+      <w:tblBorders>
+        <w:top w:val="single" w:sz="4" w:space="0" w:color="8EAADB" w:themeColor="accent5" w:themeTint="99"/>
+        <w:left w:val="single" w:sz="4" w:space="0" w:color="8EAADB" w:themeColor="accent5" w:themeTint="99"/>
+        <w:bottom w:val="single" w:sz="4" w:space="0" w:color="8EAADB" w:themeColor="accent5" w:themeTint="99"/>
+        <w:right w:val="single" w:sz="4" w:space="0" w:color="8EAADB" w:themeColor="accent5" w:themeTint="99"/>
+        <w:insideH w:val="single" w:sz="4" w:space="0" w:color="8EAADB" w:themeColor="accent5" w:themeTint="99"/>
+        <w:insideV w:val="single" w:sz="4" w:space="0" w:color="8EAADB" w:themeColor="accent5" w:themeTint="99"/>
+      </w:tblBorders>
+    </w:tblPr>
+    <w:tblStylePr w:type="firstRow">
+      <w:rPr>
+        <w:b/>
+        <w:bCs/>
+        <w:color w:val="FFFFFF" w:themeColor="background1"/>
+      </w:rPr>
+      <w:tblPr/>
+      <w:tcPr>
+        <w:tcBorders>
+          <w:top w:val="single" w:sz="4" w:space="0" w:color="4472C4" w:themeColor="accent5"/>
+          <w:left w:val="single" w:sz="4" w:space="0" w:color="4472C4" w:themeColor="accent5"/>
+          <w:bottom w:val="single" w:sz="4" w:space="0" w:color="4472C4" w:themeColor="accent5"/>
+          <w:right w:val="single" w:sz="4" w:space="0" w:color="4472C4" w:themeColor="accent5"/>
+          <w:insideH w:val="nil"/>
+          <w:insideV w:val="nil"/>
+        </w:tcBorders>
+        <w:shd w:val="clear" w:color="auto" w:fill="4472C4" w:themeFill="accent5"/>
+      </w:tcPr>
+    </w:tblStylePr>
+    <w:tblStylePr w:type="lastRow">
+      <w:rPr>
+        <w:b/>
+        <w:bCs/>
+      </w:rPr>
+      <w:tblPr/>
+      <w:tcPr>
+        <w:tcBorders>
+          <w:top w:val="double" w:sz="4" w:space="0" w:color="4472C4" w:themeColor="accent5"/>
+        </w:tcBorders>
+      </w:tcPr>
+    </w:tblStylePr>
+    <w:tblStylePr w:type="firstCol">
+      <w:rPr>
+        <w:b/>
+        <w:bCs/>
+      </w:rPr>
+    </w:tblStylePr>
+    <w:tblStylePr w:type="lastCol">
+      <w:rPr>
+        <w:b/>
+        <w:bCs/>
+      </w:rPr>
+    </w:tblStylePr>
+    <w:tblStylePr w:type="band1Vert">
+      <w:tblPr/>
+      <w:tcPr>
+        <w:shd w:val="clear" w:color="auto" w:fill="D9E2F3" w:themeFill="accent5" w:themeFillTint="33"/>
+      </w:tcPr>
+    </w:tblStylePr>
+    <w:tblStylePr w:type="band1Horz">
+      <w:tblPr/>
+      <w:tcPr>
+        <w:shd w:val="clear" w:color="auto" w:fill="D9E2F3" w:themeFill="accent5" w:themeFillTint="33"/>
+      </w:tcPr>
+    </w:tblStylePr>
+  </w:style>
+  <w:style w:type="paragraph" w:styleId="Encabezado">
+    <w:name w:val="header"/>
+    <w:basedOn w:val="Normal"/>
+    <w:link w:val="EncabezadoCar"/>
+    <w:uiPriority w:val="99"/>
+    <w:unhideWhenUsed/>
+    <w:rsid w:val="000415DA"/>
+    <w:pPr>
+      <w:tabs>
+        <w:tab w:val="center" w:pos="4419"/>
+        <w:tab w:val="right" w:pos="8838"/>
+      </w:tabs>
+      <w:spacing w:after="0" w:line="240" w:lineRule="auto"/>
+    </w:pPr>
+  </w:style>
+  <w:style w:type="character" w:customStyle="1" w:styleId="EncabezadoCar">
+    <w:name w:val="Encabezado Car"/>
+    <w:basedOn w:val="Fuentedeprrafopredeter"/>
+    <w:link w:val="Encabezado"/>
+    <w:uiPriority w:val="99"/>
+    <w:rsid w:val="000415DA"/>
+    <w:rPr>
+      <w:lang w:val="es-MX"/>
+    </w:rPr>
+  </w:style>
+  <w:style w:type="paragraph" w:styleId="Piedepgina">
+    <w:name w:val="footer"/>
+    <w:basedOn w:val="Normal"/>
+    <w:link w:val="PiedepginaCar"/>
+    <w:uiPriority w:val="99"/>
+    <w:unhideWhenUsed/>
+    <w:rsid w:val="000415DA"/>
+    <w:pPr>
+      <w:tabs>
+        <w:tab w:val="center" w:pos="4419"/>
+        <w:tab w:val="right" w:pos="8838"/>
+      </w:tabs>
+      <w:spacing w:after="0" w:line="240" w:lineRule="auto"/>
+    </w:pPr>
+  </w:style>
+  <w:style w:type="character" w:customStyle="1" w:styleId="PiedepginaCar">
+    <w:name w:val="Pie de página Car"/>
+    <w:basedOn w:val="Fuentedeprrafopredeter"/>
+    <w:link w:val="Piedepgina"/>
+    <w:uiPriority w:val="99"/>
+    <w:rsid w:val="000415DA"/>
+    <w:rPr>
+      <w:lang w:val="es-MX"/>
+    </w:rPr>
+  </w:style>
 </w:styles>
 </file>
 

</xml_diff>